<commit_message>
Add IndexViewModel and change Index view to accept view model./only for testing/
</commit_message>
<xml_diff>
--- a/07. Web-Dev-Basics-Introduction-To-MVC-Lab.docx
+++ b/07. Web-Dev-Basics-Introduction-To-MVC-Lab.docx
@@ -113,8 +113,14 @@
     <w:p>
       <w:pPr>
         <w:pStyle w:val="Heading2"/>
-      </w:pPr>
-      <w:r>
+        <w:rPr>
+          <w:highlight w:val="yellow"/>
+        </w:rPr>
+      </w:pPr>
+      <w:r>
+        <w:rPr>
+          <w:highlight w:val="yellow"/>
+        </w:rPr>
         <w:t>Project Setup</w:t>
       </w:r>
     </w:p>
@@ -254,7 +260,7 @@
                     <a:blip r:embed="rId9" cstate="print">
                       <a:extLst>
                         <a:ext uri="{28A0092B-C50C-407E-A947-70E740481C1C}">
-                          <a14:useLocalDpi xmlns:a14="http://schemas.microsoft.com/office/drawing/2010/main" xmlns:wps="http://schemas.microsoft.com/office/word/2010/wordprocessingShape" xmlns:wpi="http://schemas.microsoft.com/office/word/2010/wordprocessingInk" xmlns:wpg="http://schemas.microsoft.com/office/word/2010/wordprocessingGroup" xmlns:w16se="http://schemas.microsoft.com/office/word/2015/wordml/symex" xmlns:w16cid="http://schemas.microsoft.com/office/word/2016/wordml/cid" xmlns:w15="http://schemas.microsoft.com/office/word/2012/wordml" xmlns:w14="http://schemas.microsoft.com/office/word/2010/wordml" xmlns:w="http://schemas.openxmlformats.org/wordprocessingml/2006/main" xmlns:w10="urn:schemas-microsoft-com:office:word" xmlns:wp14="http://schemas.microsoft.com/office/word/2010/wordprocessingDrawing" xmlns:v="urn:schemas-microsoft-com:vml" xmlns:o="urn:schemas-microsoft-com:office:office" xmlns:am3d="http://schemas.microsoft.com/office/drawing/2017/model3d" xmlns:aink="http://schemas.microsoft.com/office/drawing/2016/ink" xmlns:mc="http://schemas.openxmlformats.org/markup-compatibility/2006" xmlns:cx8="http://schemas.microsoft.com/office/drawing/2016/5/14/chartex" xmlns:cx7="http://schemas.microsoft.com/office/drawing/2016/5/13/chartex" xmlns:cx6="http://schemas.microsoft.com/office/drawing/2016/5/12/chartex" xmlns:cx5="http://schemas.microsoft.com/office/drawing/2016/5/11/chartex" xmlns:cx4="http://schemas.microsoft.com/office/drawing/2016/5/10/chartex" xmlns:cx3="http://schemas.microsoft.com/office/drawing/2016/5/9/chartex" xmlns:cx2="http://schemas.microsoft.com/office/drawing/2015/10/21/chartex" xmlns:cx1="http://schemas.microsoft.com/office/drawing/2015/9/8/chartex" xmlns:cx="http://schemas.microsoft.com/office/drawing/2014/chartex" xmlns:wpc="http://schemas.microsoft.com/office/word/2010/wordprocessingCanvas" xmlns="" val="0"/>
+                          <a14:useLocalDpi xmlns="" xmlns:wpc="http://schemas.microsoft.com/office/word/2010/wordprocessingCanvas" xmlns:cx="http://schemas.microsoft.com/office/drawing/2014/chartex" xmlns:cx1="http://schemas.microsoft.com/office/drawing/2015/9/8/chartex" xmlns:cx2="http://schemas.microsoft.com/office/drawing/2015/10/21/chartex" xmlns:cx3="http://schemas.microsoft.com/office/drawing/2016/5/9/chartex" xmlns:cx4="http://schemas.microsoft.com/office/drawing/2016/5/10/chartex" xmlns:cx5="http://schemas.microsoft.com/office/drawing/2016/5/11/chartex" xmlns:cx6="http://schemas.microsoft.com/office/drawing/2016/5/12/chartex" xmlns:cx7="http://schemas.microsoft.com/office/drawing/2016/5/13/chartex" xmlns:cx8="http://schemas.microsoft.com/office/drawing/2016/5/14/chartex" xmlns:mc="http://schemas.openxmlformats.org/markup-compatibility/2006" xmlns:aink="http://schemas.microsoft.com/office/drawing/2016/ink" xmlns:am3d="http://schemas.microsoft.com/office/drawing/2017/model3d" xmlns:o="urn:schemas-microsoft-com:office:office" xmlns:v="urn:schemas-microsoft-com:vml" xmlns:wp14="http://schemas.microsoft.com/office/word/2010/wordprocessingDrawing" xmlns:w10="urn:schemas-microsoft-com:office:word" xmlns:w="http://schemas.openxmlformats.org/wordprocessingml/2006/main" xmlns:w14="http://schemas.microsoft.com/office/word/2010/wordml" xmlns:w15="http://schemas.microsoft.com/office/word/2012/wordml" xmlns:w16cid="http://schemas.microsoft.com/office/word/2016/wordml/cid" xmlns:w16se="http://schemas.microsoft.com/office/word/2015/wordml/symex" xmlns:wpg="http://schemas.microsoft.com/office/word/2010/wordprocessingGroup" xmlns:wpi="http://schemas.microsoft.com/office/word/2010/wordprocessingInk" xmlns:wps="http://schemas.microsoft.com/office/word/2010/wordprocessingShape" xmlns:a14="http://schemas.microsoft.com/office/drawing/2010/main" val="0"/>
                         </a:ext>
                       </a:extLst>
                     </a:blip>
@@ -300,8 +306,14 @@
     <w:p>
       <w:pPr>
         <w:pStyle w:val="Heading2"/>
-      </w:pPr>
-      <w:r>
+        <w:rPr>
+          <w:highlight w:val="yellow"/>
+        </w:rPr>
+      </w:pPr>
+      <w:r>
+        <w:rPr>
+          <w:highlight w:val="yellow"/>
+        </w:rPr>
         <w:t>Attributes</w:t>
       </w:r>
     </w:p>
@@ -581,7 +593,7 @@
             <v:path o:extrusionok="f" gradientshapeok="t" o:connecttype="rect"/>
             <o:lock v:ext="edit" aspectratio="t"/>
           </v:shapetype>
-          <v:shape id="_x0000_i1025" type="#_x0000_t75" style="width:366.75pt;height:71.25pt" o:bordertopcolor="this" o:borderleftcolor="this" o:borderbottomcolor="this" o:borderrightcolor="this">
+          <v:shape id="_x0000_i1025" type="#_x0000_t75" style="width:366.55pt;height:71.05pt" o:bordertopcolor="this" o:borderleftcolor="this" o:borderbottomcolor="this" o:borderrightcolor="this">
             <v:imagedata r:id="rId10" o:title="2"/>
             <w10:bordertop type="single" width="6"/>
             <w10:borderleft type="single" width="6"/>
@@ -681,7 +693,7 @@
       <w:r>
         <w:lastRenderedPageBreak/>
         <w:pict>
-          <v:shape id="_x0000_i1026" type="#_x0000_t75" style="width:359.25pt;height:175.5pt" o:bordertopcolor="this" o:borderleftcolor="this" o:borderbottomcolor="this" o:borderrightcolor="this">
+          <v:shape id="_x0000_i1026" type="#_x0000_t75" style="width:359.05pt;height:175.8pt" o:bordertopcolor="this" o:borderleftcolor="this" o:borderbottomcolor="this" o:borderrightcolor="this">
             <v:imagedata r:id="rId11" o:title="2a"/>
             <w10:bordertop type="single" width="6"/>
             <w10:borderleft type="single" width="6"/>
@@ -871,8 +883,14 @@
     <w:p>
       <w:pPr>
         <w:pStyle w:val="Heading2"/>
-      </w:pPr>
-      <w:r>
+        <w:rPr>
+          <w:highlight w:val="yellow"/>
+        </w:rPr>
+      </w:pPr>
+      <w:r>
+        <w:rPr>
+          <w:highlight w:val="yellow"/>
+        </w:rPr>
         <w:t>MVC Context</w:t>
       </w:r>
     </w:p>
@@ -1241,7 +1259,7 @@
                     <a:blip r:embed="rId12" cstate="print">
                       <a:extLst>
                         <a:ext uri="{28A0092B-C50C-407E-A947-70E740481C1C}">
-                          <a14:useLocalDpi xmlns:a14="http://schemas.microsoft.com/office/drawing/2010/main" xmlns:wps="http://schemas.microsoft.com/office/word/2010/wordprocessingShape" xmlns:wpi="http://schemas.microsoft.com/office/word/2010/wordprocessingInk" xmlns:wpg="http://schemas.microsoft.com/office/word/2010/wordprocessingGroup" xmlns:w16se="http://schemas.microsoft.com/office/word/2015/wordml/symex" xmlns:w16cid="http://schemas.microsoft.com/office/word/2016/wordml/cid" xmlns:w15="http://schemas.microsoft.com/office/word/2012/wordml" xmlns:w14="http://schemas.microsoft.com/office/word/2010/wordml" xmlns:w="http://schemas.openxmlformats.org/wordprocessingml/2006/main" xmlns:w10="urn:schemas-microsoft-com:office:word" xmlns:wp14="http://schemas.microsoft.com/office/word/2010/wordprocessingDrawing" xmlns:v="urn:schemas-microsoft-com:vml" xmlns:o="urn:schemas-microsoft-com:office:office" xmlns:am3d="http://schemas.microsoft.com/office/drawing/2017/model3d" xmlns:aink="http://schemas.microsoft.com/office/drawing/2016/ink" xmlns:mc="http://schemas.openxmlformats.org/markup-compatibility/2006" xmlns:cx8="http://schemas.microsoft.com/office/drawing/2016/5/14/chartex" xmlns:cx7="http://schemas.microsoft.com/office/drawing/2016/5/13/chartex" xmlns:cx6="http://schemas.microsoft.com/office/drawing/2016/5/12/chartex" xmlns:cx5="http://schemas.microsoft.com/office/drawing/2016/5/11/chartex" xmlns:cx4="http://schemas.microsoft.com/office/drawing/2016/5/10/chartex" xmlns:cx3="http://schemas.microsoft.com/office/drawing/2016/5/9/chartex" xmlns:cx2="http://schemas.microsoft.com/office/drawing/2015/10/21/chartex" xmlns:cx1="http://schemas.microsoft.com/office/drawing/2015/9/8/chartex" xmlns:cx="http://schemas.microsoft.com/office/drawing/2014/chartex" xmlns:wpc="http://schemas.microsoft.com/office/word/2010/wordprocessingCanvas" xmlns="" val="0"/>
+                          <a14:useLocalDpi xmlns="" xmlns:wpc="http://schemas.microsoft.com/office/word/2010/wordprocessingCanvas" xmlns:cx="http://schemas.microsoft.com/office/drawing/2014/chartex" xmlns:cx1="http://schemas.microsoft.com/office/drawing/2015/9/8/chartex" xmlns:cx2="http://schemas.microsoft.com/office/drawing/2015/10/21/chartex" xmlns:cx3="http://schemas.microsoft.com/office/drawing/2016/5/9/chartex" xmlns:cx4="http://schemas.microsoft.com/office/drawing/2016/5/10/chartex" xmlns:cx5="http://schemas.microsoft.com/office/drawing/2016/5/11/chartex" xmlns:cx6="http://schemas.microsoft.com/office/drawing/2016/5/12/chartex" xmlns:cx7="http://schemas.microsoft.com/office/drawing/2016/5/13/chartex" xmlns:cx8="http://schemas.microsoft.com/office/drawing/2016/5/14/chartex" xmlns:mc="http://schemas.openxmlformats.org/markup-compatibility/2006" xmlns:aink="http://schemas.microsoft.com/office/drawing/2016/ink" xmlns:am3d="http://schemas.microsoft.com/office/drawing/2017/model3d" xmlns:o="urn:schemas-microsoft-com:office:office" xmlns:v="urn:schemas-microsoft-com:vml" xmlns:wp14="http://schemas.microsoft.com/office/word/2010/wordprocessingDrawing" xmlns:w10="urn:schemas-microsoft-com:office:word" xmlns:w="http://schemas.openxmlformats.org/wordprocessingml/2006/main" xmlns:w14="http://schemas.microsoft.com/office/word/2010/wordml" xmlns:w15="http://schemas.microsoft.com/office/word/2012/wordml" xmlns:w16cid="http://schemas.microsoft.com/office/word/2016/wordml/cid" xmlns:w16se="http://schemas.microsoft.com/office/word/2015/wordml/symex" xmlns:wpg="http://schemas.microsoft.com/office/word/2010/wordprocessingGroup" xmlns:wpi="http://schemas.microsoft.com/office/word/2010/wordprocessingInk" xmlns:wps="http://schemas.microsoft.com/office/word/2010/wordprocessingShape" xmlns:a14="http://schemas.microsoft.com/office/drawing/2010/main" val="0"/>
                         </a:ext>
                       </a:extLst>
                     </a:blip>
@@ -1295,6 +1313,7 @@
       <w:r>
         <w:rPr>
           <w:noProof/>
+          <w:highlight w:val="yellow"/>
         </w:rPr>
         <w:t>IHttpHandler</w:t>
       </w:r>
@@ -1512,7 +1531,7 @@
                     <a:blip r:embed="rId13" cstate="print">
                       <a:extLst>
                         <a:ext uri="{28A0092B-C50C-407E-A947-70E740481C1C}">
-                          <a14:useLocalDpi xmlns:a14="http://schemas.microsoft.com/office/drawing/2010/main" xmlns:wps="http://schemas.microsoft.com/office/word/2010/wordprocessingShape" xmlns:wpi="http://schemas.microsoft.com/office/word/2010/wordprocessingInk" xmlns:wpg="http://schemas.microsoft.com/office/word/2010/wordprocessingGroup" xmlns:w16se="http://schemas.microsoft.com/office/word/2015/wordml/symex" xmlns:w16cid="http://schemas.microsoft.com/office/word/2016/wordml/cid" xmlns:w15="http://schemas.microsoft.com/office/word/2012/wordml" xmlns:w14="http://schemas.microsoft.com/office/word/2010/wordml" xmlns:w="http://schemas.openxmlformats.org/wordprocessingml/2006/main" xmlns:w10="urn:schemas-microsoft-com:office:word" xmlns:wp14="http://schemas.microsoft.com/office/word/2010/wordprocessingDrawing" xmlns:v="urn:schemas-microsoft-com:vml" xmlns:o="urn:schemas-microsoft-com:office:office" xmlns:am3d="http://schemas.microsoft.com/office/drawing/2017/model3d" xmlns:aink="http://schemas.microsoft.com/office/drawing/2016/ink" xmlns:mc="http://schemas.openxmlformats.org/markup-compatibility/2006" xmlns:cx8="http://schemas.microsoft.com/office/drawing/2016/5/14/chartex" xmlns:cx7="http://schemas.microsoft.com/office/drawing/2016/5/13/chartex" xmlns:cx6="http://schemas.microsoft.com/office/drawing/2016/5/12/chartex" xmlns:cx5="http://schemas.microsoft.com/office/drawing/2016/5/11/chartex" xmlns:cx4="http://schemas.microsoft.com/office/drawing/2016/5/10/chartex" xmlns:cx3="http://schemas.microsoft.com/office/drawing/2016/5/9/chartex" xmlns:cx2="http://schemas.microsoft.com/office/drawing/2015/10/21/chartex" xmlns:cx1="http://schemas.microsoft.com/office/drawing/2015/9/8/chartex" xmlns:cx="http://schemas.microsoft.com/office/drawing/2014/chartex" xmlns:wpc="http://schemas.microsoft.com/office/word/2010/wordprocessingCanvas" xmlns="" val="0"/>
+                          <a14:useLocalDpi xmlns="" xmlns:wpc="http://schemas.microsoft.com/office/word/2010/wordprocessingCanvas" xmlns:cx="http://schemas.microsoft.com/office/drawing/2014/chartex" xmlns:cx1="http://schemas.microsoft.com/office/drawing/2015/9/8/chartex" xmlns:cx2="http://schemas.microsoft.com/office/drawing/2015/10/21/chartex" xmlns:cx3="http://schemas.microsoft.com/office/drawing/2016/5/9/chartex" xmlns:cx4="http://schemas.microsoft.com/office/drawing/2016/5/10/chartex" xmlns:cx5="http://schemas.microsoft.com/office/drawing/2016/5/11/chartex" xmlns:cx6="http://schemas.microsoft.com/office/drawing/2016/5/12/chartex" xmlns:cx7="http://schemas.microsoft.com/office/drawing/2016/5/13/chartex" xmlns:cx8="http://schemas.microsoft.com/office/drawing/2016/5/14/chartex" xmlns:mc="http://schemas.openxmlformats.org/markup-compatibility/2006" xmlns:aink="http://schemas.microsoft.com/office/drawing/2016/ink" xmlns:am3d="http://schemas.microsoft.com/office/drawing/2017/model3d" xmlns:o="urn:schemas-microsoft-com:office:office" xmlns:v="urn:schemas-microsoft-com:vml" xmlns:wp14="http://schemas.microsoft.com/office/word/2010/wordprocessingDrawing" xmlns:w10="urn:schemas-microsoft-com:office:word" xmlns:w="http://schemas.openxmlformats.org/wordprocessingml/2006/main" xmlns:w14="http://schemas.microsoft.com/office/word/2010/wordml" xmlns:w15="http://schemas.microsoft.com/office/word/2012/wordml" xmlns:w16cid="http://schemas.microsoft.com/office/word/2016/wordml/cid" xmlns:w16se="http://schemas.microsoft.com/office/word/2015/wordml/symex" xmlns:wpg="http://schemas.microsoft.com/office/word/2010/wordprocessingGroup" xmlns:wpi="http://schemas.microsoft.com/office/word/2010/wordprocessingInk" xmlns:wps="http://schemas.microsoft.com/office/word/2010/wordprocessingShape" xmlns:a14="http://schemas.microsoft.com/office/drawing/2010/main" val="0"/>
                         </a:ext>
                       </a:extLst>
                     </a:blip>
@@ -1632,7 +1651,7 @@
                     <a:blip r:embed="rId14" cstate="print">
                       <a:extLst>
                         <a:ext uri="{28A0092B-C50C-407E-A947-70E740481C1C}">
-                          <a14:useLocalDpi xmlns:a14="http://schemas.microsoft.com/office/drawing/2010/main" xmlns:wps="http://schemas.microsoft.com/office/word/2010/wordprocessingShape" xmlns:wpi="http://schemas.microsoft.com/office/word/2010/wordprocessingInk" xmlns:wpg="http://schemas.microsoft.com/office/word/2010/wordprocessingGroup" xmlns:w16se="http://schemas.microsoft.com/office/word/2015/wordml/symex" xmlns:w16cid="http://schemas.microsoft.com/office/word/2016/wordml/cid" xmlns:w15="http://schemas.microsoft.com/office/word/2012/wordml" xmlns:w14="http://schemas.microsoft.com/office/word/2010/wordml" xmlns:w="http://schemas.openxmlformats.org/wordprocessingml/2006/main" xmlns:w10="urn:schemas-microsoft-com:office:word" xmlns:wp14="http://schemas.microsoft.com/office/word/2010/wordprocessingDrawing" xmlns:v="urn:schemas-microsoft-com:vml" xmlns:o="urn:schemas-microsoft-com:office:office" xmlns:am3d="http://schemas.microsoft.com/office/drawing/2017/model3d" xmlns:aink="http://schemas.microsoft.com/office/drawing/2016/ink" xmlns:mc="http://schemas.openxmlformats.org/markup-compatibility/2006" xmlns:cx8="http://schemas.microsoft.com/office/drawing/2016/5/14/chartex" xmlns:cx7="http://schemas.microsoft.com/office/drawing/2016/5/13/chartex" xmlns:cx6="http://schemas.microsoft.com/office/drawing/2016/5/12/chartex" xmlns:cx5="http://schemas.microsoft.com/office/drawing/2016/5/11/chartex" xmlns:cx4="http://schemas.microsoft.com/office/drawing/2016/5/10/chartex" xmlns:cx3="http://schemas.microsoft.com/office/drawing/2016/5/9/chartex" xmlns:cx2="http://schemas.microsoft.com/office/drawing/2015/10/21/chartex" xmlns:cx1="http://schemas.microsoft.com/office/drawing/2015/9/8/chartex" xmlns:cx="http://schemas.microsoft.com/office/drawing/2014/chartex" xmlns:wpc="http://schemas.microsoft.com/office/word/2010/wordprocessingCanvas" xmlns="" val="0"/>
+                          <a14:useLocalDpi xmlns="" xmlns:wpc="http://schemas.microsoft.com/office/word/2010/wordprocessingCanvas" xmlns:cx="http://schemas.microsoft.com/office/drawing/2014/chartex" xmlns:cx1="http://schemas.microsoft.com/office/drawing/2015/9/8/chartex" xmlns:cx2="http://schemas.microsoft.com/office/drawing/2015/10/21/chartex" xmlns:cx3="http://schemas.microsoft.com/office/drawing/2016/5/9/chartex" xmlns:cx4="http://schemas.microsoft.com/office/drawing/2016/5/10/chartex" xmlns:cx5="http://schemas.microsoft.com/office/drawing/2016/5/11/chartex" xmlns:cx6="http://schemas.microsoft.com/office/drawing/2016/5/12/chartex" xmlns:cx7="http://schemas.microsoft.com/office/drawing/2016/5/13/chartex" xmlns:cx8="http://schemas.microsoft.com/office/drawing/2016/5/14/chartex" xmlns:mc="http://schemas.openxmlformats.org/markup-compatibility/2006" xmlns:aink="http://schemas.microsoft.com/office/drawing/2016/ink" xmlns:am3d="http://schemas.microsoft.com/office/drawing/2017/model3d" xmlns:o="urn:schemas-microsoft-com:office:office" xmlns:v="urn:schemas-microsoft-com:vml" xmlns:wp14="http://schemas.microsoft.com/office/word/2010/wordprocessingDrawing" xmlns:w10="urn:schemas-microsoft-com:office:word" xmlns:w="http://schemas.openxmlformats.org/wordprocessingml/2006/main" xmlns:w14="http://schemas.microsoft.com/office/word/2010/wordml" xmlns:w15="http://schemas.microsoft.com/office/word/2012/wordml" xmlns:w16cid="http://schemas.microsoft.com/office/word/2016/wordml/cid" xmlns:w16se="http://schemas.microsoft.com/office/word/2015/wordml/symex" xmlns:wpg="http://schemas.microsoft.com/office/word/2010/wordprocessingGroup" xmlns:wpi="http://schemas.microsoft.com/office/word/2010/wordprocessingInk" xmlns:wps="http://schemas.microsoft.com/office/word/2010/wordprocessingShape" xmlns:a14="http://schemas.microsoft.com/office/drawing/2010/main" val="0"/>
                         </a:ext>
                       </a:extLst>
                     </a:blip>
@@ -1671,6 +1690,7 @@
       <w:r>
         <w:rPr>
           <w:noProof/>
+          <w:highlight w:val="yellow"/>
         </w:rPr>
         <w:t>Instatiation</w:t>
       </w:r>
@@ -1681,6 +1701,7 @@
           <w:noProof/>
         </w:rPr>
       </w:pPr>
+      <w:bookmarkStart w:id="0" w:name="OLE_LINK1"/>
       <w:r>
         <w:rPr>
           <w:noProof/>
@@ -1766,6 +1787,7 @@
         <w:t xml:space="preserve"> them. </w:t>
       </w:r>
     </w:p>
+    <w:bookmarkEnd w:id="0"/>
     <w:p>
       <w:pPr>
         <w:rPr>
@@ -1959,8 +1981,14 @@
     <w:p>
       <w:pPr>
         <w:pStyle w:val="Heading2"/>
-      </w:pPr>
-      <w:r>
+        <w:rPr>
+          <w:highlight w:val="yellow"/>
+        </w:rPr>
+      </w:pPr>
+      <w:r>
+        <w:rPr>
+          <w:highlight w:val="yellow"/>
+        </w:rPr>
         <w:t>Action Results Interfaces</w:t>
       </w:r>
     </w:p>
@@ -2078,6 +2106,7 @@
       <w:r>
         <w:rPr>
           <w:noProof/>
+          <w:highlight w:val="yellow"/>
         </w:rPr>
         <w:t>IRenderable</w:t>
       </w:r>
@@ -2236,7 +2265,7 @@
                     <a:blip r:embed="rId15" cstate="print">
                       <a:extLst>
                         <a:ext uri="{28A0092B-C50C-407E-A947-70E740481C1C}">
-                          <a14:useLocalDpi xmlns:a14="http://schemas.microsoft.com/office/drawing/2010/main" xmlns:wps="http://schemas.microsoft.com/office/word/2010/wordprocessingShape" xmlns:wpi="http://schemas.microsoft.com/office/word/2010/wordprocessingInk" xmlns:wpg="http://schemas.microsoft.com/office/word/2010/wordprocessingGroup" xmlns:w16se="http://schemas.microsoft.com/office/word/2015/wordml/symex" xmlns:w16cid="http://schemas.microsoft.com/office/word/2016/wordml/cid" xmlns:w15="http://schemas.microsoft.com/office/word/2012/wordml" xmlns:w14="http://schemas.microsoft.com/office/word/2010/wordml" xmlns:w="http://schemas.openxmlformats.org/wordprocessingml/2006/main" xmlns:w10="urn:schemas-microsoft-com:office:word" xmlns:wp14="http://schemas.microsoft.com/office/word/2010/wordprocessingDrawing" xmlns:v="urn:schemas-microsoft-com:vml" xmlns:o="urn:schemas-microsoft-com:office:office" xmlns:am3d="http://schemas.microsoft.com/office/drawing/2017/model3d" xmlns:aink="http://schemas.microsoft.com/office/drawing/2016/ink" xmlns:mc="http://schemas.openxmlformats.org/markup-compatibility/2006" xmlns:cx8="http://schemas.microsoft.com/office/drawing/2016/5/14/chartex" xmlns:cx7="http://schemas.microsoft.com/office/drawing/2016/5/13/chartex" xmlns:cx6="http://schemas.microsoft.com/office/drawing/2016/5/12/chartex" xmlns:cx5="http://schemas.microsoft.com/office/drawing/2016/5/11/chartex" xmlns:cx4="http://schemas.microsoft.com/office/drawing/2016/5/10/chartex" xmlns:cx3="http://schemas.microsoft.com/office/drawing/2016/5/9/chartex" xmlns:cx2="http://schemas.microsoft.com/office/drawing/2015/10/21/chartex" xmlns:cx1="http://schemas.microsoft.com/office/drawing/2015/9/8/chartex" xmlns:cx="http://schemas.microsoft.com/office/drawing/2014/chartex" xmlns:wpc="http://schemas.microsoft.com/office/word/2010/wordprocessingCanvas" xmlns="" val="0"/>
+                          <a14:useLocalDpi xmlns="" xmlns:wpc="http://schemas.microsoft.com/office/word/2010/wordprocessingCanvas" xmlns:cx="http://schemas.microsoft.com/office/drawing/2014/chartex" xmlns:cx1="http://schemas.microsoft.com/office/drawing/2015/9/8/chartex" xmlns:cx2="http://schemas.microsoft.com/office/drawing/2015/10/21/chartex" xmlns:cx3="http://schemas.microsoft.com/office/drawing/2016/5/9/chartex" xmlns:cx4="http://schemas.microsoft.com/office/drawing/2016/5/10/chartex" xmlns:cx5="http://schemas.microsoft.com/office/drawing/2016/5/11/chartex" xmlns:cx6="http://schemas.microsoft.com/office/drawing/2016/5/12/chartex" xmlns:cx7="http://schemas.microsoft.com/office/drawing/2016/5/13/chartex" xmlns:cx8="http://schemas.microsoft.com/office/drawing/2016/5/14/chartex" xmlns:mc="http://schemas.openxmlformats.org/markup-compatibility/2006" xmlns:aink="http://schemas.microsoft.com/office/drawing/2016/ink" xmlns:am3d="http://schemas.microsoft.com/office/drawing/2017/model3d" xmlns:o="urn:schemas-microsoft-com:office:office" xmlns:v="urn:schemas-microsoft-com:vml" xmlns:wp14="http://schemas.microsoft.com/office/word/2010/wordprocessingDrawing" xmlns:w10="urn:schemas-microsoft-com:office:word" xmlns:w="http://schemas.openxmlformats.org/wordprocessingml/2006/main" xmlns:w14="http://schemas.microsoft.com/office/word/2010/wordml" xmlns:w15="http://schemas.microsoft.com/office/word/2012/wordml" xmlns:w16cid="http://schemas.microsoft.com/office/word/2016/wordml/cid" xmlns:w16se="http://schemas.microsoft.com/office/word/2015/wordml/symex" xmlns:wpg="http://schemas.microsoft.com/office/word/2010/wordprocessingGroup" xmlns:wpi="http://schemas.microsoft.com/office/word/2010/wordprocessingInk" xmlns:wps="http://schemas.microsoft.com/office/word/2010/wordprocessingShape" xmlns:a14="http://schemas.microsoft.com/office/drawing/2010/main" val="0"/>
                         </a:ext>
                       </a:extLst>
                     </a:blip>
@@ -2282,6 +2311,7 @@
       <w:r>
         <w:rPr>
           <w:noProof/>
+          <w:highlight w:val="yellow"/>
         </w:rPr>
         <w:t>IActionResult</w:t>
       </w:r>
@@ -2427,7 +2457,7 @@
                     <a:blip r:embed="rId16" cstate="print">
                       <a:extLst>
                         <a:ext uri="{28A0092B-C50C-407E-A947-70E740481C1C}">
-                          <a14:useLocalDpi xmlns:a14="http://schemas.microsoft.com/office/drawing/2010/main" xmlns:wps="http://schemas.microsoft.com/office/word/2010/wordprocessingShape" xmlns:wpi="http://schemas.microsoft.com/office/word/2010/wordprocessingInk" xmlns:wpg="http://schemas.microsoft.com/office/word/2010/wordprocessingGroup" xmlns:w16se="http://schemas.microsoft.com/office/word/2015/wordml/symex" xmlns:w16cid="http://schemas.microsoft.com/office/word/2016/wordml/cid" xmlns:w15="http://schemas.microsoft.com/office/word/2012/wordml" xmlns:w14="http://schemas.microsoft.com/office/word/2010/wordml" xmlns:w="http://schemas.openxmlformats.org/wordprocessingml/2006/main" xmlns:w10="urn:schemas-microsoft-com:office:word" xmlns:wp14="http://schemas.microsoft.com/office/word/2010/wordprocessingDrawing" xmlns:v="urn:schemas-microsoft-com:vml" xmlns:o="urn:schemas-microsoft-com:office:office" xmlns:am3d="http://schemas.microsoft.com/office/drawing/2017/model3d" xmlns:aink="http://schemas.microsoft.com/office/drawing/2016/ink" xmlns:mc="http://schemas.openxmlformats.org/markup-compatibility/2006" xmlns:cx8="http://schemas.microsoft.com/office/drawing/2016/5/14/chartex" xmlns:cx7="http://schemas.microsoft.com/office/drawing/2016/5/13/chartex" xmlns:cx6="http://schemas.microsoft.com/office/drawing/2016/5/12/chartex" xmlns:cx5="http://schemas.microsoft.com/office/drawing/2016/5/11/chartex" xmlns:cx4="http://schemas.microsoft.com/office/drawing/2016/5/10/chartex" xmlns:cx3="http://schemas.microsoft.com/office/drawing/2016/5/9/chartex" xmlns:cx2="http://schemas.microsoft.com/office/drawing/2015/10/21/chartex" xmlns:cx1="http://schemas.microsoft.com/office/drawing/2015/9/8/chartex" xmlns:cx="http://schemas.microsoft.com/office/drawing/2014/chartex" xmlns:wpc="http://schemas.microsoft.com/office/word/2010/wordprocessingCanvas" xmlns="" val="0"/>
+                          <a14:useLocalDpi xmlns="" xmlns:wpc="http://schemas.microsoft.com/office/word/2010/wordprocessingCanvas" xmlns:cx="http://schemas.microsoft.com/office/drawing/2014/chartex" xmlns:cx1="http://schemas.microsoft.com/office/drawing/2015/9/8/chartex" xmlns:cx2="http://schemas.microsoft.com/office/drawing/2015/10/21/chartex" xmlns:cx3="http://schemas.microsoft.com/office/drawing/2016/5/9/chartex" xmlns:cx4="http://schemas.microsoft.com/office/drawing/2016/5/10/chartex" xmlns:cx5="http://schemas.microsoft.com/office/drawing/2016/5/11/chartex" xmlns:cx6="http://schemas.microsoft.com/office/drawing/2016/5/12/chartex" xmlns:cx7="http://schemas.microsoft.com/office/drawing/2016/5/13/chartex" xmlns:cx8="http://schemas.microsoft.com/office/drawing/2016/5/14/chartex" xmlns:mc="http://schemas.openxmlformats.org/markup-compatibility/2006" xmlns:aink="http://schemas.microsoft.com/office/drawing/2016/ink" xmlns:am3d="http://schemas.microsoft.com/office/drawing/2017/model3d" xmlns:o="urn:schemas-microsoft-com:office:office" xmlns:v="urn:schemas-microsoft-com:vml" xmlns:wp14="http://schemas.microsoft.com/office/word/2010/wordprocessingDrawing" xmlns:w10="urn:schemas-microsoft-com:office:word" xmlns:w="http://schemas.openxmlformats.org/wordprocessingml/2006/main" xmlns:w14="http://schemas.microsoft.com/office/word/2010/wordml" xmlns:w15="http://schemas.microsoft.com/office/word/2012/wordml" xmlns:w16cid="http://schemas.microsoft.com/office/word/2016/wordml/cid" xmlns:w16se="http://schemas.microsoft.com/office/word/2015/wordml/symex" xmlns:wpg="http://schemas.microsoft.com/office/word/2010/wordprocessingGroup" xmlns:wpi="http://schemas.microsoft.com/office/word/2010/wordprocessingInk" xmlns:wps="http://schemas.microsoft.com/office/word/2010/wordprocessingShape" xmlns:a14="http://schemas.microsoft.com/office/drawing/2010/main" val="0"/>
                         </a:ext>
                       </a:extLst>
                     </a:blip>
@@ -2470,6 +2500,7 @@
           <w:rStyle w:val="CodeChar"/>
           <w:rFonts w:asciiTheme="minorHAnsi" w:hAnsiTheme="minorHAnsi"/>
           <w:b/>
+          <w:highlight w:val="yellow"/>
         </w:rPr>
         <w:t>IViewable</w:t>
       </w:r>
@@ -2538,7 +2569,7 @@
                     <a:blip r:embed="rId17" cstate="print">
                       <a:extLst>
                         <a:ext uri="{28A0092B-C50C-407E-A947-70E740481C1C}">
-                          <a14:useLocalDpi xmlns:a14="http://schemas.microsoft.com/office/drawing/2010/main" xmlns:wps="http://schemas.microsoft.com/office/word/2010/wordprocessingShape" xmlns:wpi="http://schemas.microsoft.com/office/word/2010/wordprocessingInk" xmlns:wpg="http://schemas.microsoft.com/office/word/2010/wordprocessingGroup" xmlns:w16se="http://schemas.microsoft.com/office/word/2015/wordml/symex" xmlns:w16cid="http://schemas.microsoft.com/office/word/2016/wordml/cid" xmlns:w15="http://schemas.microsoft.com/office/word/2012/wordml" xmlns:w14="http://schemas.microsoft.com/office/word/2010/wordml" xmlns:w="http://schemas.openxmlformats.org/wordprocessingml/2006/main" xmlns:w10="urn:schemas-microsoft-com:office:word" xmlns:wp14="http://schemas.microsoft.com/office/word/2010/wordprocessingDrawing" xmlns:v="urn:schemas-microsoft-com:vml" xmlns:o="urn:schemas-microsoft-com:office:office" xmlns:am3d="http://schemas.microsoft.com/office/drawing/2017/model3d" xmlns:aink="http://schemas.microsoft.com/office/drawing/2016/ink" xmlns:mc="http://schemas.openxmlformats.org/markup-compatibility/2006" xmlns:cx8="http://schemas.microsoft.com/office/drawing/2016/5/14/chartex" xmlns:cx7="http://schemas.microsoft.com/office/drawing/2016/5/13/chartex" xmlns:cx6="http://schemas.microsoft.com/office/drawing/2016/5/12/chartex" xmlns:cx5="http://schemas.microsoft.com/office/drawing/2016/5/11/chartex" xmlns:cx4="http://schemas.microsoft.com/office/drawing/2016/5/10/chartex" xmlns:cx3="http://schemas.microsoft.com/office/drawing/2016/5/9/chartex" xmlns:cx2="http://schemas.microsoft.com/office/drawing/2015/10/21/chartex" xmlns:cx1="http://schemas.microsoft.com/office/drawing/2015/9/8/chartex" xmlns:cx="http://schemas.microsoft.com/office/drawing/2014/chartex" xmlns:wpc="http://schemas.microsoft.com/office/word/2010/wordprocessingCanvas" xmlns="" val="0"/>
+                          <a14:useLocalDpi xmlns="" xmlns:wpc="http://schemas.microsoft.com/office/word/2010/wordprocessingCanvas" xmlns:cx="http://schemas.microsoft.com/office/drawing/2014/chartex" xmlns:cx1="http://schemas.microsoft.com/office/drawing/2015/9/8/chartex" xmlns:cx2="http://schemas.microsoft.com/office/drawing/2015/10/21/chartex" xmlns:cx3="http://schemas.microsoft.com/office/drawing/2016/5/9/chartex" xmlns:cx4="http://schemas.microsoft.com/office/drawing/2016/5/10/chartex" xmlns:cx5="http://schemas.microsoft.com/office/drawing/2016/5/11/chartex" xmlns:cx6="http://schemas.microsoft.com/office/drawing/2016/5/12/chartex" xmlns:cx7="http://schemas.microsoft.com/office/drawing/2016/5/13/chartex" xmlns:cx8="http://schemas.microsoft.com/office/drawing/2016/5/14/chartex" xmlns:mc="http://schemas.openxmlformats.org/markup-compatibility/2006" xmlns:aink="http://schemas.microsoft.com/office/drawing/2016/ink" xmlns:am3d="http://schemas.microsoft.com/office/drawing/2017/model3d" xmlns:o="urn:schemas-microsoft-com:office:office" xmlns:v="urn:schemas-microsoft-com:vml" xmlns:wp14="http://schemas.microsoft.com/office/word/2010/wordprocessingDrawing" xmlns:w10="urn:schemas-microsoft-com:office:word" xmlns:w="http://schemas.openxmlformats.org/wordprocessingml/2006/main" xmlns:w14="http://schemas.microsoft.com/office/word/2010/wordml" xmlns:w15="http://schemas.microsoft.com/office/word/2012/wordml" xmlns:w16cid="http://schemas.microsoft.com/office/word/2016/wordml/cid" xmlns:w16se="http://schemas.microsoft.com/office/word/2015/wordml/symex" xmlns:wpg="http://schemas.microsoft.com/office/word/2010/wordprocessingGroup" xmlns:wpi="http://schemas.microsoft.com/office/word/2010/wordprocessingInk" xmlns:wps="http://schemas.microsoft.com/office/word/2010/wordprocessingShape" xmlns:a14="http://schemas.microsoft.com/office/drawing/2010/main" val="0"/>
                         </a:ext>
                       </a:extLst>
                     </a:blip>
@@ -2574,12 +2605,15 @@
           <w:noProof/>
         </w:rPr>
       </w:pPr>
-      <w:r>
-        <w:rPr>
-          <w:noProof/>
+      <w:bookmarkStart w:id="1" w:name="OLE_LINK2"/>
+      <w:r>
+        <w:rPr>
+          <w:noProof/>
+          <w:highlight w:val="yellow"/>
         </w:rPr>
         <w:t>IRedirectable</w:t>
       </w:r>
+      <w:bookmarkEnd w:id="1"/>
     </w:p>
     <w:p>
       <w:r>
@@ -2672,7 +2706,7 @@
                     <a:blip r:embed="rId18" cstate="print">
                       <a:extLst>
                         <a:ext uri="{28A0092B-C50C-407E-A947-70E740481C1C}">
-                          <a14:useLocalDpi xmlns:a14="http://schemas.microsoft.com/office/drawing/2010/main" xmlns:wps="http://schemas.microsoft.com/office/word/2010/wordprocessingShape" xmlns:wpi="http://schemas.microsoft.com/office/word/2010/wordprocessingInk" xmlns:wpg="http://schemas.microsoft.com/office/word/2010/wordprocessingGroup" xmlns:w16se="http://schemas.microsoft.com/office/word/2015/wordml/symex" xmlns:w16cid="http://schemas.microsoft.com/office/word/2016/wordml/cid" xmlns:w15="http://schemas.microsoft.com/office/word/2012/wordml" xmlns:w14="http://schemas.microsoft.com/office/word/2010/wordml" xmlns:w="http://schemas.openxmlformats.org/wordprocessingml/2006/main" xmlns:w10="urn:schemas-microsoft-com:office:word" xmlns:wp14="http://schemas.microsoft.com/office/word/2010/wordprocessingDrawing" xmlns:v="urn:schemas-microsoft-com:vml" xmlns:o="urn:schemas-microsoft-com:office:office" xmlns:am3d="http://schemas.microsoft.com/office/drawing/2017/model3d" xmlns:aink="http://schemas.microsoft.com/office/drawing/2016/ink" xmlns:mc="http://schemas.openxmlformats.org/markup-compatibility/2006" xmlns:cx8="http://schemas.microsoft.com/office/drawing/2016/5/14/chartex" xmlns:cx7="http://schemas.microsoft.com/office/drawing/2016/5/13/chartex" xmlns:cx6="http://schemas.microsoft.com/office/drawing/2016/5/12/chartex" xmlns:cx5="http://schemas.microsoft.com/office/drawing/2016/5/11/chartex" xmlns:cx4="http://schemas.microsoft.com/office/drawing/2016/5/10/chartex" xmlns:cx3="http://schemas.microsoft.com/office/drawing/2016/5/9/chartex" xmlns:cx2="http://schemas.microsoft.com/office/drawing/2015/10/21/chartex" xmlns:cx1="http://schemas.microsoft.com/office/drawing/2015/9/8/chartex" xmlns:cx="http://schemas.microsoft.com/office/drawing/2014/chartex" xmlns:wpc="http://schemas.microsoft.com/office/word/2010/wordprocessingCanvas" xmlns="" val="0"/>
+                          <a14:useLocalDpi xmlns="" xmlns:wpc="http://schemas.microsoft.com/office/word/2010/wordprocessingCanvas" xmlns:cx="http://schemas.microsoft.com/office/drawing/2014/chartex" xmlns:cx1="http://schemas.microsoft.com/office/drawing/2015/9/8/chartex" xmlns:cx2="http://schemas.microsoft.com/office/drawing/2015/10/21/chartex" xmlns:cx3="http://schemas.microsoft.com/office/drawing/2016/5/9/chartex" xmlns:cx4="http://schemas.microsoft.com/office/drawing/2016/5/10/chartex" xmlns:cx5="http://schemas.microsoft.com/office/drawing/2016/5/11/chartex" xmlns:cx6="http://schemas.microsoft.com/office/drawing/2016/5/12/chartex" xmlns:cx7="http://schemas.microsoft.com/office/drawing/2016/5/13/chartex" xmlns:cx8="http://schemas.microsoft.com/office/drawing/2016/5/14/chartex" xmlns:mc="http://schemas.openxmlformats.org/markup-compatibility/2006" xmlns:aink="http://schemas.microsoft.com/office/drawing/2016/ink" xmlns:am3d="http://schemas.microsoft.com/office/drawing/2017/model3d" xmlns:o="urn:schemas-microsoft-com:office:office" xmlns:v="urn:schemas-microsoft-com:vml" xmlns:wp14="http://schemas.microsoft.com/office/word/2010/wordprocessingDrawing" xmlns:w10="urn:schemas-microsoft-com:office:word" xmlns:w="http://schemas.openxmlformats.org/wordprocessingml/2006/main" xmlns:w14="http://schemas.microsoft.com/office/word/2010/wordml" xmlns:w15="http://schemas.microsoft.com/office/word/2012/wordml" xmlns:w16cid="http://schemas.microsoft.com/office/word/2016/wordml/cid" xmlns:w16se="http://schemas.microsoft.com/office/word/2015/wordml/symex" xmlns:wpg="http://schemas.microsoft.com/office/word/2010/wordprocessingGroup" xmlns:wpi="http://schemas.microsoft.com/office/word/2010/wordprocessingInk" xmlns:wps="http://schemas.microsoft.com/office/word/2010/wordprocessingShape" xmlns:a14="http://schemas.microsoft.com/office/drawing/2010/main" val="0"/>
                         </a:ext>
                       </a:extLst>
                     </a:blip>
@@ -2704,11 +2738,20 @@
     <w:p>
       <w:pPr>
         <w:pStyle w:val="Heading2"/>
-      </w:pPr>
-      <w:r>
+        <w:rPr>
+          <w:highlight w:val="yellow"/>
+        </w:rPr>
+      </w:pPr>
+      <w:r>
+        <w:rPr>
+          <w:highlight w:val="yellow"/>
+        </w:rPr>
         <w:t>Action Results</w:t>
       </w:r>
       <w:r>
+        <w:rPr>
+          <w:highlight w:val="yellow"/>
+        </w:rPr>
         <w:t xml:space="preserve"> Implementations</w:t>
       </w:r>
     </w:p>
@@ -2749,6 +2792,7 @@
       <w:r>
         <w:rPr>
           <w:noProof/>
+          <w:highlight w:val="yellow"/>
         </w:rPr>
         <w:t>ViewResult</w:t>
       </w:r>
@@ -2849,7 +2893,7 @@
                     <a:blip r:embed="rId19" cstate="print">
                       <a:extLst>
                         <a:ext uri="{28A0092B-C50C-407E-A947-70E740481C1C}">
-                          <a14:useLocalDpi xmlns:a14="http://schemas.microsoft.com/office/drawing/2010/main" xmlns:wps="http://schemas.microsoft.com/office/word/2010/wordprocessingShape" xmlns:wpi="http://schemas.microsoft.com/office/word/2010/wordprocessingInk" xmlns:wpg="http://schemas.microsoft.com/office/word/2010/wordprocessingGroup" xmlns:w16se="http://schemas.microsoft.com/office/word/2015/wordml/symex" xmlns:w16cid="http://schemas.microsoft.com/office/word/2016/wordml/cid" xmlns:w15="http://schemas.microsoft.com/office/word/2012/wordml" xmlns:w14="http://schemas.microsoft.com/office/word/2010/wordml" xmlns:w="http://schemas.openxmlformats.org/wordprocessingml/2006/main" xmlns:w10="urn:schemas-microsoft-com:office:word" xmlns:wp14="http://schemas.microsoft.com/office/word/2010/wordprocessingDrawing" xmlns:v="urn:schemas-microsoft-com:vml" xmlns:o="urn:schemas-microsoft-com:office:office" xmlns:am3d="http://schemas.microsoft.com/office/drawing/2017/model3d" xmlns:aink="http://schemas.microsoft.com/office/drawing/2016/ink" xmlns:mc="http://schemas.openxmlformats.org/markup-compatibility/2006" xmlns:cx8="http://schemas.microsoft.com/office/drawing/2016/5/14/chartex" xmlns:cx7="http://schemas.microsoft.com/office/drawing/2016/5/13/chartex" xmlns:cx6="http://schemas.microsoft.com/office/drawing/2016/5/12/chartex" xmlns:cx5="http://schemas.microsoft.com/office/drawing/2016/5/11/chartex" xmlns:cx4="http://schemas.microsoft.com/office/drawing/2016/5/10/chartex" xmlns:cx3="http://schemas.microsoft.com/office/drawing/2016/5/9/chartex" xmlns:cx2="http://schemas.microsoft.com/office/drawing/2015/10/21/chartex" xmlns:cx1="http://schemas.microsoft.com/office/drawing/2015/9/8/chartex" xmlns:cx="http://schemas.microsoft.com/office/drawing/2014/chartex" xmlns:wpc="http://schemas.microsoft.com/office/word/2010/wordprocessingCanvas" xmlns="" val="0"/>
+                          <a14:useLocalDpi xmlns="" xmlns:wpc="http://schemas.microsoft.com/office/word/2010/wordprocessingCanvas" xmlns:cx="http://schemas.microsoft.com/office/drawing/2014/chartex" xmlns:cx1="http://schemas.microsoft.com/office/drawing/2015/9/8/chartex" xmlns:cx2="http://schemas.microsoft.com/office/drawing/2015/10/21/chartex" xmlns:cx3="http://schemas.microsoft.com/office/drawing/2016/5/9/chartex" xmlns:cx4="http://schemas.microsoft.com/office/drawing/2016/5/10/chartex" xmlns:cx5="http://schemas.microsoft.com/office/drawing/2016/5/11/chartex" xmlns:cx6="http://schemas.microsoft.com/office/drawing/2016/5/12/chartex" xmlns:cx7="http://schemas.microsoft.com/office/drawing/2016/5/13/chartex" xmlns:cx8="http://schemas.microsoft.com/office/drawing/2016/5/14/chartex" xmlns:mc="http://schemas.openxmlformats.org/markup-compatibility/2006" xmlns:aink="http://schemas.microsoft.com/office/drawing/2016/ink" xmlns:am3d="http://schemas.microsoft.com/office/drawing/2017/model3d" xmlns:o="urn:schemas-microsoft-com:office:office" xmlns:v="urn:schemas-microsoft-com:vml" xmlns:wp14="http://schemas.microsoft.com/office/word/2010/wordprocessingDrawing" xmlns:w10="urn:schemas-microsoft-com:office:word" xmlns:w="http://schemas.openxmlformats.org/wordprocessingml/2006/main" xmlns:w14="http://schemas.microsoft.com/office/word/2010/wordml" xmlns:w15="http://schemas.microsoft.com/office/word/2012/wordml" xmlns:w16cid="http://schemas.microsoft.com/office/word/2016/wordml/cid" xmlns:w16se="http://schemas.microsoft.com/office/word/2015/wordml/symex" xmlns:wpg="http://schemas.microsoft.com/office/word/2010/wordprocessingGroup" xmlns:wpi="http://schemas.microsoft.com/office/word/2010/wordprocessingInk" xmlns:wps="http://schemas.microsoft.com/office/word/2010/wordprocessingShape" xmlns:a14="http://schemas.microsoft.com/office/drawing/2010/main" val="0"/>
                         </a:ext>
                       </a:extLst>
                     </a:blip>
@@ -2904,6 +2948,7 @@
       <w:r>
         <w:rPr>
           <w:noProof/>
+          <w:highlight w:val="yellow"/>
         </w:rPr>
         <w:lastRenderedPageBreak/>
         <w:t>RedirectResult</w:t>
@@ -3045,7 +3090,7 @@
                     <a:blip r:embed="rId20" cstate="print">
                       <a:extLst>
                         <a:ext uri="{28A0092B-C50C-407E-A947-70E740481C1C}">
-                          <a14:useLocalDpi xmlns:a14="http://schemas.microsoft.com/office/drawing/2010/main" xmlns:wps="http://schemas.microsoft.com/office/word/2010/wordprocessingShape" xmlns:wpi="http://schemas.microsoft.com/office/word/2010/wordprocessingInk" xmlns:wpg="http://schemas.microsoft.com/office/word/2010/wordprocessingGroup" xmlns:w16se="http://schemas.microsoft.com/office/word/2015/wordml/symex" xmlns:w16cid="http://schemas.microsoft.com/office/word/2016/wordml/cid" xmlns:w15="http://schemas.microsoft.com/office/word/2012/wordml" xmlns:w14="http://schemas.microsoft.com/office/word/2010/wordml" xmlns:w="http://schemas.openxmlformats.org/wordprocessingml/2006/main" xmlns:w10="urn:schemas-microsoft-com:office:word" xmlns:wp14="http://schemas.microsoft.com/office/word/2010/wordprocessingDrawing" xmlns:v="urn:schemas-microsoft-com:vml" xmlns:o="urn:schemas-microsoft-com:office:office" xmlns:am3d="http://schemas.microsoft.com/office/drawing/2017/model3d" xmlns:aink="http://schemas.microsoft.com/office/drawing/2016/ink" xmlns:mc="http://schemas.openxmlformats.org/markup-compatibility/2006" xmlns:cx8="http://schemas.microsoft.com/office/drawing/2016/5/14/chartex" xmlns:cx7="http://schemas.microsoft.com/office/drawing/2016/5/13/chartex" xmlns:cx6="http://schemas.microsoft.com/office/drawing/2016/5/12/chartex" xmlns:cx5="http://schemas.microsoft.com/office/drawing/2016/5/11/chartex" xmlns:cx4="http://schemas.microsoft.com/office/drawing/2016/5/10/chartex" xmlns:cx3="http://schemas.microsoft.com/office/drawing/2016/5/9/chartex" xmlns:cx2="http://schemas.microsoft.com/office/drawing/2015/10/21/chartex" xmlns:cx1="http://schemas.microsoft.com/office/drawing/2015/9/8/chartex" xmlns:cx="http://schemas.microsoft.com/office/drawing/2014/chartex" xmlns:wpc="http://schemas.microsoft.com/office/word/2010/wordprocessingCanvas" xmlns="" val="0"/>
+                          <a14:useLocalDpi xmlns="" xmlns:wpc="http://schemas.microsoft.com/office/word/2010/wordprocessingCanvas" xmlns:cx="http://schemas.microsoft.com/office/drawing/2014/chartex" xmlns:cx1="http://schemas.microsoft.com/office/drawing/2015/9/8/chartex" xmlns:cx2="http://schemas.microsoft.com/office/drawing/2015/10/21/chartex" xmlns:cx3="http://schemas.microsoft.com/office/drawing/2016/5/9/chartex" xmlns:cx4="http://schemas.microsoft.com/office/drawing/2016/5/10/chartex" xmlns:cx5="http://schemas.microsoft.com/office/drawing/2016/5/11/chartex" xmlns:cx6="http://schemas.microsoft.com/office/drawing/2016/5/12/chartex" xmlns:cx7="http://schemas.microsoft.com/office/drawing/2016/5/13/chartex" xmlns:cx8="http://schemas.microsoft.com/office/drawing/2016/5/14/chartex" xmlns:mc="http://schemas.openxmlformats.org/markup-compatibility/2006" xmlns:aink="http://schemas.microsoft.com/office/drawing/2016/ink" xmlns:am3d="http://schemas.microsoft.com/office/drawing/2017/model3d" xmlns:o="urn:schemas-microsoft-com:office:office" xmlns:v="urn:schemas-microsoft-com:vml" xmlns:wp14="http://schemas.microsoft.com/office/word/2010/wordprocessingDrawing" xmlns:w10="urn:schemas-microsoft-com:office:word" xmlns:w="http://schemas.openxmlformats.org/wordprocessingml/2006/main" xmlns:w14="http://schemas.microsoft.com/office/word/2010/wordml" xmlns:w15="http://schemas.microsoft.com/office/word/2012/wordml" xmlns:w16cid="http://schemas.microsoft.com/office/word/2016/wordml/cid" xmlns:w16se="http://schemas.microsoft.com/office/word/2015/wordml/symex" xmlns:wpg="http://schemas.microsoft.com/office/word/2010/wordprocessingGroup" xmlns:wpi="http://schemas.microsoft.com/office/word/2010/wordprocessingInk" xmlns:wps="http://schemas.microsoft.com/office/word/2010/wordprocessingShape" xmlns:a14="http://schemas.microsoft.com/office/drawing/2010/main" val="0"/>
                         </a:ext>
                       </a:extLst>
                     </a:blip>
@@ -3077,8 +3122,14 @@
     <w:p>
       <w:pPr>
         <w:pStyle w:val="Heading2"/>
-      </w:pPr>
-      <w:r>
+        <w:rPr>
+          <w:highlight w:val="yellow"/>
+        </w:rPr>
+      </w:pPr>
+      <w:r>
+        <w:rPr>
+          <w:highlight w:val="yellow"/>
+        </w:rPr>
         <w:t>View</w:t>
       </w:r>
     </w:p>
@@ -3195,7 +3246,7 @@
                     <a:blip r:embed="rId21" cstate="print">
                       <a:extLst>
                         <a:ext uri="{28A0092B-C50C-407E-A947-70E740481C1C}">
-                          <a14:useLocalDpi xmlns:a14="http://schemas.microsoft.com/office/drawing/2010/main" xmlns:wps="http://schemas.microsoft.com/office/word/2010/wordprocessingShape" xmlns:wpi="http://schemas.microsoft.com/office/word/2010/wordprocessingInk" xmlns:wpg="http://schemas.microsoft.com/office/word/2010/wordprocessingGroup" xmlns:w16se="http://schemas.microsoft.com/office/word/2015/wordml/symex" xmlns:w16cid="http://schemas.microsoft.com/office/word/2016/wordml/cid" xmlns:w15="http://schemas.microsoft.com/office/word/2012/wordml" xmlns:w14="http://schemas.microsoft.com/office/word/2010/wordml" xmlns:w="http://schemas.openxmlformats.org/wordprocessingml/2006/main" xmlns:w10="urn:schemas-microsoft-com:office:word" xmlns:wp14="http://schemas.microsoft.com/office/word/2010/wordprocessingDrawing" xmlns:v="urn:schemas-microsoft-com:vml" xmlns:o="urn:schemas-microsoft-com:office:office" xmlns:am3d="http://schemas.microsoft.com/office/drawing/2017/model3d" xmlns:aink="http://schemas.microsoft.com/office/drawing/2016/ink" xmlns:mc="http://schemas.openxmlformats.org/markup-compatibility/2006" xmlns:cx8="http://schemas.microsoft.com/office/drawing/2016/5/14/chartex" xmlns:cx7="http://schemas.microsoft.com/office/drawing/2016/5/13/chartex" xmlns:cx6="http://schemas.microsoft.com/office/drawing/2016/5/12/chartex" xmlns:cx5="http://schemas.microsoft.com/office/drawing/2016/5/11/chartex" xmlns:cx4="http://schemas.microsoft.com/office/drawing/2016/5/10/chartex" xmlns:cx3="http://schemas.microsoft.com/office/drawing/2016/5/9/chartex" xmlns:cx2="http://schemas.microsoft.com/office/drawing/2015/10/21/chartex" xmlns:cx1="http://schemas.microsoft.com/office/drawing/2015/9/8/chartex" xmlns:cx="http://schemas.microsoft.com/office/drawing/2014/chartex" xmlns:wpc="http://schemas.microsoft.com/office/word/2010/wordprocessingCanvas" xmlns="" val="0"/>
+                          <a14:useLocalDpi xmlns="" xmlns:wpc="http://schemas.microsoft.com/office/word/2010/wordprocessingCanvas" xmlns:cx="http://schemas.microsoft.com/office/drawing/2014/chartex" xmlns:cx1="http://schemas.microsoft.com/office/drawing/2015/9/8/chartex" xmlns:cx2="http://schemas.microsoft.com/office/drawing/2015/10/21/chartex" xmlns:cx3="http://schemas.microsoft.com/office/drawing/2016/5/9/chartex" xmlns:cx4="http://schemas.microsoft.com/office/drawing/2016/5/10/chartex" xmlns:cx5="http://schemas.microsoft.com/office/drawing/2016/5/11/chartex" xmlns:cx6="http://schemas.microsoft.com/office/drawing/2016/5/12/chartex" xmlns:cx7="http://schemas.microsoft.com/office/drawing/2016/5/13/chartex" xmlns:cx8="http://schemas.microsoft.com/office/drawing/2016/5/14/chartex" xmlns:mc="http://schemas.openxmlformats.org/markup-compatibility/2006" xmlns:aink="http://schemas.microsoft.com/office/drawing/2016/ink" xmlns:am3d="http://schemas.microsoft.com/office/drawing/2017/model3d" xmlns:o="urn:schemas-microsoft-com:office:office" xmlns:v="urn:schemas-microsoft-com:vml" xmlns:wp14="http://schemas.microsoft.com/office/word/2010/wordprocessingDrawing" xmlns:w10="urn:schemas-microsoft-com:office:word" xmlns:w="http://schemas.openxmlformats.org/wordprocessingml/2006/main" xmlns:w14="http://schemas.microsoft.com/office/word/2010/wordml" xmlns:w15="http://schemas.microsoft.com/office/word/2012/wordml" xmlns:w16cid="http://schemas.microsoft.com/office/word/2016/wordml/cid" xmlns:w16se="http://schemas.microsoft.com/office/word/2015/wordml/symex" xmlns:wpg="http://schemas.microsoft.com/office/word/2010/wordprocessingGroup" xmlns:wpi="http://schemas.microsoft.com/office/word/2010/wordprocessingInk" xmlns:wps="http://schemas.microsoft.com/office/word/2010/wordprocessingShape" xmlns:a14="http://schemas.microsoft.com/office/drawing/2010/main" val="0"/>
                         </a:ext>
                       </a:extLst>
                     </a:blip>
@@ -3464,7 +3515,7 @@
                     <a:blip r:embed="rId22" cstate="print">
                       <a:extLst>
                         <a:ext uri="{28A0092B-C50C-407E-A947-70E740481C1C}">
-                          <a14:useLocalDpi xmlns:a14="http://schemas.microsoft.com/office/drawing/2010/main" xmlns:wps="http://schemas.microsoft.com/office/word/2010/wordprocessingShape" xmlns:wpi="http://schemas.microsoft.com/office/word/2010/wordprocessingInk" xmlns:wpg="http://schemas.microsoft.com/office/word/2010/wordprocessingGroup" xmlns:w16se="http://schemas.microsoft.com/office/word/2015/wordml/symex" xmlns:w16cid="http://schemas.microsoft.com/office/word/2016/wordml/cid" xmlns:w15="http://schemas.microsoft.com/office/word/2012/wordml" xmlns:w14="http://schemas.microsoft.com/office/word/2010/wordml" xmlns:w="http://schemas.openxmlformats.org/wordprocessingml/2006/main" xmlns:w10="urn:schemas-microsoft-com:office:word" xmlns:wp14="http://schemas.microsoft.com/office/word/2010/wordprocessingDrawing" xmlns:v="urn:schemas-microsoft-com:vml" xmlns:o="urn:schemas-microsoft-com:office:office" xmlns:am3d="http://schemas.microsoft.com/office/drawing/2017/model3d" xmlns:aink="http://schemas.microsoft.com/office/drawing/2016/ink" xmlns:mc="http://schemas.openxmlformats.org/markup-compatibility/2006" xmlns:cx8="http://schemas.microsoft.com/office/drawing/2016/5/14/chartex" xmlns:cx7="http://schemas.microsoft.com/office/drawing/2016/5/13/chartex" xmlns:cx6="http://schemas.microsoft.com/office/drawing/2016/5/12/chartex" xmlns:cx5="http://schemas.microsoft.com/office/drawing/2016/5/11/chartex" xmlns:cx4="http://schemas.microsoft.com/office/drawing/2016/5/10/chartex" xmlns:cx3="http://schemas.microsoft.com/office/drawing/2016/5/9/chartex" xmlns:cx2="http://schemas.microsoft.com/office/drawing/2015/10/21/chartex" xmlns:cx1="http://schemas.microsoft.com/office/drawing/2015/9/8/chartex" xmlns:cx="http://schemas.microsoft.com/office/drawing/2014/chartex" xmlns:wpc="http://schemas.microsoft.com/office/word/2010/wordprocessingCanvas" xmlns="" val="0"/>
+                          <a14:useLocalDpi xmlns="" xmlns:wpc="http://schemas.microsoft.com/office/word/2010/wordprocessingCanvas" xmlns:cx="http://schemas.microsoft.com/office/drawing/2014/chartex" xmlns:cx1="http://schemas.microsoft.com/office/drawing/2015/9/8/chartex" xmlns:cx2="http://schemas.microsoft.com/office/drawing/2015/10/21/chartex" xmlns:cx3="http://schemas.microsoft.com/office/drawing/2016/5/9/chartex" xmlns:cx4="http://schemas.microsoft.com/office/drawing/2016/5/10/chartex" xmlns:cx5="http://schemas.microsoft.com/office/drawing/2016/5/11/chartex" xmlns:cx6="http://schemas.microsoft.com/office/drawing/2016/5/12/chartex" xmlns:cx7="http://schemas.microsoft.com/office/drawing/2016/5/13/chartex" xmlns:cx8="http://schemas.microsoft.com/office/drawing/2016/5/14/chartex" xmlns:mc="http://schemas.openxmlformats.org/markup-compatibility/2006" xmlns:aink="http://schemas.microsoft.com/office/drawing/2016/ink" xmlns:am3d="http://schemas.microsoft.com/office/drawing/2017/model3d" xmlns:o="urn:schemas-microsoft-com:office:office" xmlns:v="urn:schemas-microsoft-com:vml" xmlns:wp14="http://schemas.microsoft.com/office/word/2010/wordprocessingDrawing" xmlns:w10="urn:schemas-microsoft-com:office:word" xmlns:w="http://schemas.openxmlformats.org/wordprocessingml/2006/main" xmlns:w14="http://schemas.microsoft.com/office/word/2010/wordml" xmlns:w15="http://schemas.microsoft.com/office/word/2012/wordml" xmlns:w16cid="http://schemas.microsoft.com/office/word/2016/wordml/cid" xmlns:w16se="http://schemas.microsoft.com/office/word/2015/wordml/symex" xmlns:wpg="http://schemas.microsoft.com/office/word/2010/wordprocessingGroup" xmlns:wpi="http://schemas.microsoft.com/office/word/2010/wordprocessingInk" xmlns:wps="http://schemas.microsoft.com/office/word/2010/wordprocessingShape" xmlns:a14="http://schemas.microsoft.com/office/drawing/2010/main" val="0"/>
                         </a:ext>
                       </a:extLst>
                     </a:blip>
@@ -3519,8 +3570,14 @@
     <w:p>
       <w:pPr>
         <w:pStyle w:val="Heading2"/>
-      </w:pPr>
-      <w:r>
+        <w:rPr>
+          <w:highlight w:val="yellow"/>
+        </w:rPr>
+      </w:pPr>
+      <w:r>
+        <w:rPr>
+          <w:highlight w:val="yellow"/>
+        </w:rPr>
         <w:lastRenderedPageBreak/>
         <w:t>Controller</w:t>
       </w:r>
@@ -3581,10 +3638,18 @@
         <w:t>Controllers</w:t>
       </w:r>
       <w:r>
-        <w:t xml:space="preserve"> namespace,</w:t>
-      </w:r>
-      <w:r>
-        <w:t xml:space="preserve"> that would have </w:t>
+        <w:t xml:space="preserve"> </w:t>
+      </w:r>
+      <w:proofErr w:type="gramStart"/>
+      <w:r>
+        <w:t>namespace,</w:t>
+      </w:r>
+      <w:r>
+        <w:t xml:space="preserve"> that</w:t>
+      </w:r>
+      <w:proofErr w:type="gramEnd"/>
+      <w:r>
+        <w:t xml:space="preserve"> would have </w:t>
       </w:r>
       <w:r>
         <w:rPr>
@@ -3929,7 +3994,7 @@
                     <a:blip r:embed="rId24" cstate="print">
                       <a:extLst>
                         <a:ext uri="{28A0092B-C50C-407E-A947-70E740481C1C}">
-                          <a14:useLocalDpi xmlns:a14="http://schemas.microsoft.com/office/drawing/2010/main" xmlns:wps="http://schemas.microsoft.com/office/word/2010/wordprocessingShape" xmlns:wpi="http://schemas.microsoft.com/office/word/2010/wordprocessingInk" xmlns:wpg="http://schemas.microsoft.com/office/word/2010/wordprocessingGroup" xmlns:w16se="http://schemas.microsoft.com/office/word/2015/wordml/symex" xmlns:w16cid="http://schemas.microsoft.com/office/word/2016/wordml/cid" xmlns:w15="http://schemas.microsoft.com/office/word/2012/wordml" xmlns:w14="http://schemas.microsoft.com/office/word/2010/wordml" xmlns:w="http://schemas.openxmlformats.org/wordprocessingml/2006/main" xmlns:w10="urn:schemas-microsoft-com:office:word" xmlns:wp14="http://schemas.microsoft.com/office/word/2010/wordprocessingDrawing" xmlns:v="urn:schemas-microsoft-com:vml" xmlns:o="urn:schemas-microsoft-com:office:office" xmlns:am3d="http://schemas.microsoft.com/office/drawing/2017/model3d" xmlns:aink="http://schemas.microsoft.com/office/drawing/2016/ink" xmlns:mc="http://schemas.openxmlformats.org/markup-compatibility/2006" xmlns:cx8="http://schemas.microsoft.com/office/drawing/2016/5/14/chartex" xmlns:cx7="http://schemas.microsoft.com/office/drawing/2016/5/13/chartex" xmlns:cx6="http://schemas.microsoft.com/office/drawing/2016/5/12/chartex" xmlns:cx5="http://schemas.microsoft.com/office/drawing/2016/5/11/chartex" xmlns:cx4="http://schemas.microsoft.com/office/drawing/2016/5/10/chartex" xmlns:cx3="http://schemas.microsoft.com/office/drawing/2016/5/9/chartex" xmlns:cx2="http://schemas.microsoft.com/office/drawing/2015/10/21/chartex" xmlns:cx1="http://schemas.microsoft.com/office/drawing/2015/9/8/chartex" xmlns:cx="http://schemas.microsoft.com/office/drawing/2014/chartex" xmlns:wpc="http://schemas.microsoft.com/office/word/2010/wordprocessingCanvas" xmlns="" val="0"/>
+                          <a14:useLocalDpi xmlns="" xmlns:wpc="http://schemas.microsoft.com/office/word/2010/wordprocessingCanvas" xmlns:cx="http://schemas.microsoft.com/office/drawing/2014/chartex" xmlns:cx1="http://schemas.microsoft.com/office/drawing/2015/9/8/chartex" xmlns:cx2="http://schemas.microsoft.com/office/drawing/2015/10/21/chartex" xmlns:cx3="http://schemas.microsoft.com/office/drawing/2016/5/9/chartex" xmlns:cx4="http://schemas.microsoft.com/office/drawing/2016/5/10/chartex" xmlns:cx5="http://schemas.microsoft.com/office/drawing/2016/5/11/chartex" xmlns:cx6="http://schemas.microsoft.com/office/drawing/2016/5/12/chartex" xmlns:cx7="http://schemas.microsoft.com/office/drawing/2016/5/13/chartex" xmlns:cx8="http://schemas.microsoft.com/office/drawing/2016/5/14/chartex" xmlns:mc="http://schemas.openxmlformats.org/markup-compatibility/2006" xmlns:aink="http://schemas.microsoft.com/office/drawing/2016/ink" xmlns:am3d="http://schemas.microsoft.com/office/drawing/2017/model3d" xmlns:o="urn:schemas-microsoft-com:office:office" xmlns:v="urn:schemas-microsoft-com:vml" xmlns:wp14="http://schemas.microsoft.com/office/word/2010/wordprocessingDrawing" xmlns:w10="urn:schemas-microsoft-com:office:word" xmlns:w="http://schemas.openxmlformats.org/wordprocessingml/2006/main" xmlns:w14="http://schemas.microsoft.com/office/word/2010/wordml" xmlns:w15="http://schemas.microsoft.com/office/word/2012/wordml" xmlns:w16cid="http://schemas.microsoft.com/office/word/2016/wordml/cid" xmlns:w16se="http://schemas.microsoft.com/office/word/2015/wordml/symex" xmlns:wpg="http://schemas.microsoft.com/office/word/2010/wordprocessingGroup" xmlns:wpi="http://schemas.microsoft.com/office/word/2010/wordprocessingInk" xmlns:wps="http://schemas.microsoft.com/office/word/2010/wordprocessingShape" xmlns:a14="http://schemas.microsoft.com/office/drawing/2010/main" val="0"/>
                         </a:ext>
                       </a:extLst>
                     </a:blip>
@@ -4008,7 +4073,7 @@
                     <a:blip r:embed="rId25" cstate="print">
                       <a:extLst>
                         <a:ext uri="{28A0092B-C50C-407E-A947-70E740481C1C}">
-                          <a14:useLocalDpi xmlns:a14="http://schemas.microsoft.com/office/drawing/2010/main" xmlns:wps="http://schemas.microsoft.com/office/word/2010/wordprocessingShape" xmlns:wpi="http://schemas.microsoft.com/office/word/2010/wordprocessingInk" xmlns:wpg="http://schemas.microsoft.com/office/word/2010/wordprocessingGroup" xmlns:w16se="http://schemas.microsoft.com/office/word/2015/wordml/symex" xmlns:w16cid="http://schemas.microsoft.com/office/word/2016/wordml/cid" xmlns:w15="http://schemas.microsoft.com/office/word/2012/wordml" xmlns:w14="http://schemas.microsoft.com/office/word/2010/wordml" xmlns:w="http://schemas.openxmlformats.org/wordprocessingml/2006/main" xmlns:w10="urn:schemas-microsoft-com:office:word" xmlns:wp14="http://schemas.microsoft.com/office/word/2010/wordprocessingDrawing" xmlns:v="urn:schemas-microsoft-com:vml" xmlns:o="urn:schemas-microsoft-com:office:office" xmlns:am3d="http://schemas.microsoft.com/office/drawing/2017/model3d" xmlns:aink="http://schemas.microsoft.com/office/drawing/2016/ink" xmlns:mc="http://schemas.openxmlformats.org/markup-compatibility/2006" xmlns:cx8="http://schemas.microsoft.com/office/drawing/2016/5/14/chartex" xmlns:cx7="http://schemas.microsoft.com/office/drawing/2016/5/13/chartex" xmlns:cx6="http://schemas.microsoft.com/office/drawing/2016/5/12/chartex" xmlns:cx5="http://schemas.microsoft.com/office/drawing/2016/5/11/chartex" xmlns:cx4="http://schemas.microsoft.com/office/drawing/2016/5/10/chartex" xmlns:cx3="http://schemas.microsoft.com/office/drawing/2016/5/9/chartex" xmlns:cx2="http://schemas.microsoft.com/office/drawing/2015/10/21/chartex" xmlns:cx1="http://schemas.microsoft.com/office/drawing/2015/9/8/chartex" xmlns:cx="http://schemas.microsoft.com/office/drawing/2014/chartex" xmlns:wpc="http://schemas.microsoft.com/office/word/2010/wordprocessingCanvas" xmlns="" val="0"/>
+                          <a14:useLocalDpi xmlns="" xmlns:wpc="http://schemas.microsoft.com/office/word/2010/wordprocessingCanvas" xmlns:cx="http://schemas.microsoft.com/office/drawing/2014/chartex" xmlns:cx1="http://schemas.microsoft.com/office/drawing/2015/9/8/chartex" xmlns:cx2="http://schemas.microsoft.com/office/drawing/2015/10/21/chartex" xmlns:cx3="http://schemas.microsoft.com/office/drawing/2016/5/9/chartex" xmlns:cx4="http://schemas.microsoft.com/office/drawing/2016/5/10/chartex" xmlns:cx5="http://schemas.microsoft.com/office/drawing/2016/5/11/chartex" xmlns:cx6="http://schemas.microsoft.com/office/drawing/2016/5/12/chartex" xmlns:cx7="http://schemas.microsoft.com/office/drawing/2016/5/13/chartex" xmlns:cx8="http://schemas.microsoft.com/office/drawing/2016/5/14/chartex" xmlns:mc="http://schemas.openxmlformats.org/markup-compatibility/2006" xmlns:aink="http://schemas.microsoft.com/office/drawing/2016/ink" xmlns:am3d="http://schemas.microsoft.com/office/drawing/2017/model3d" xmlns:o="urn:schemas-microsoft-com:office:office" xmlns:v="urn:schemas-microsoft-com:vml" xmlns:wp14="http://schemas.microsoft.com/office/word/2010/wordprocessingDrawing" xmlns:w10="urn:schemas-microsoft-com:office:word" xmlns:w="http://schemas.openxmlformats.org/wordprocessingml/2006/main" xmlns:w14="http://schemas.microsoft.com/office/word/2010/wordml" xmlns:w15="http://schemas.microsoft.com/office/word/2012/wordml" xmlns:w16cid="http://schemas.microsoft.com/office/word/2016/wordml/cid" xmlns:w16se="http://schemas.microsoft.com/office/word/2015/wordml/symex" xmlns:wpg="http://schemas.microsoft.com/office/word/2010/wordprocessingGroup" xmlns:wpi="http://schemas.microsoft.com/office/word/2010/wordprocessingInk" xmlns:wps="http://schemas.microsoft.com/office/word/2010/wordprocessingShape" xmlns:a14="http://schemas.microsoft.com/office/drawing/2010/main" val="0"/>
                         </a:ext>
                       </a:extLst>
                     </a:blip>
@@ -4067,6 +4132,7 @@
       <w:r>
         <w:rPr>
           <w:noProof/>
+          <w:highlight w:val="yellow"/>
         </w:rPr>
         <w:t>ControllerUtilities</w:t>
       </w:r>
@@ -4146,7 +4212,7 @@
                     <a:blip r:embed="rId26" cstate="print">
                       <a:extLst>
                         <a:ext uri="{28A0092B-C50C-407E-A947-70E740481C1C}">
-                          <a14:useLocalDpi xmlns:a14="http://schemas.microsoft.com/office/drawing/2010/main" xmlns:wps="http://schemas.microsoft.com/office/word/2010/wordprocessingShape" xmlns:wpi="http://schemas.microsoft.com/office/word/2010/wordprocessingInk" xmlns:wpg="http://schemas.microsoft.com/office/word/2010/wordprocessingGroup" xmlns:w16se="http://schemas.microsoft.com/office/word/2015/wordml/symex" xmlns:w16cid="http://schemas.microsoft.com/office/word/2016/wordml/cid" xmlns:w15="http://schemas.microsoft.com/office/word/2012/wordml" xmlns:w14="http://schemas.microsoft.com/office/word/2010/wordml" xmlns:w="http://schemas.openxmlformats.org/wordprocessingml/2006/main" xmlns:w10="urn:schemas-microsoft-com:office:word" xmlns:wp14="http://schemas.microsoft.com/office/word/2010/wordprocessingDrawing" xmlns:v="urn:schemas-microsoft-com:vml" xmlns:o="urn:schemas-microsoft-com:office:office" xmlns:am3d="http://schemas.microsoft.com/office/drawing/2017/model3d" xmlns:aink="http://schemas.microsoft.com/office/drawing/2016/ink" xmlns:mc="http://schemas.openxmlformats.org/markup-compatibility/2006" xmlns:cx8="http://schemas.microsoft.com/office/drawing/2016/5/14/chartex" xmlns:cx7="http://schemas.microsoft.com/office/drawing/2016/5/13/chartex" xmlns:cx6="http://schemas.microsoft.com/office/drawing/2016/5/12/chartex" xmlns:cx5="http://schemas.microsoft.com/office/drawing/2016/5/11/chartex" xmlns:cx4="http://schemas.microsoft.com/office/drawing/2016/5/10/chartex" xmlns:cx3="http://schemas.microsoft.com/office/drawing/2016/5/9/chartex" xmlns:cx2="http://schemas.microsoft.com/office/drawing/2015/10/21/chartex" xmlns:cx1="http://schemas.microsoft.com/office/drawing/2015/9/8/chartex" xmlns:cx="http://schemas.microsoft.com/office/drawing/2014/chartex" xmlns:wpc="http://schemas.microsoft.com/office/word/2010/wordprocessingCanvas" xmlns="" val="0"/>
+                          <a14:useLocalDpi xmlns="" xmlns:wpc="http://schemas.microsoft.com/office/word/2010/wordprocessingCanvas" xmlns:cx="http://schemas.microsoft.com/office/drawing/2014/chartex" xmlns:cx1="http://schemas.microsoft.com/office/drawing/2015/9/8/chartex" xmlns:cx2="http://schemas.microsoft.com/office/drawing/2015/10/21/chartex" xmlns:cx3="http://schemas.microsoft.com/office/drawing/2016/5/9/chartex" xmlns:cx4="http://schemas.microsoft.com/office/drawing/2016/5/10/chartex" xmlns:cx5="http://schemas.microsoft.com/office/drawing/2016/5/11/chartex" xmlns:cx6="http://schemas.microsoft.com/office/drawing/2016/5/12/chartex" xmlns:cx7="http://schemas.microsoft.com/office/drawing/2016/5/13/chartex" xmlns:cx8="http://schemas.microsoft.com/office/drawing/2016/5/14/chartex" xmlns:mc="http://schemas.openxmlformats.org/markup-compatibility/2006" xmlns:aink="http://schemas.microsoft.com/office/drawing/2016/ink" xmlns:am3d="http://schemas.microsoft.com/office/drawing/2017/model3d" xmlns:o="urn:schemas-microsoft-com:office:office" xmlns:v="urn:schemas-microsoft-com:vml" xmlns:wp14="http://schemas.microsoft.com/office/word/2010/wordprocessingDrawing" xmlns:w10="urn:schemas-microsoft-com:office:word" xmlns:w="http://schemas.openxmlformats.org/wordprocessingml/2006/main" xmlns:w14="http://schemas.microsoft.com/office/word/2010/wordml" xmlns:w15="http://schemas.microsoft.com/office/word/2012/wordml" xmlns:w16cid="http://schemas.microsoft.com/office/word/2016/wordml/cid" xmlns:w16se="http://schemas.microsoft.com/office/word/2015/wordml/symex" xmlns:wpg="http://schemas.microsoft.com/office/word/2010/wordprocessingGroup" xmlns:wpi="http://schemas.microsoft.com/office/word/2010/wordprocessingInk" xmlns:wps="http://schemas.microsoft.com/office/word/2010/wordprocessingShape" xmlns:a14="http://schemas.microsoft.com/office/drawing/2010/main" val="0"/>
                         </a:ext>
                       </a:extLst>
                     </a:blip>
@@ -4360,7 +4426,7 @@
                     <a:blip r:embed="rId27" cstate="print">
                       <a:extLst>
                         <a:ext uri="{28A0092B-C50C-407E-A947-70E740481C1C}">
-                          <a14:useLocalDpi xmlns:a14="http://schemas.microsoft.com/office/drawing/2010/main" xmlns:wps="http://schemas.microsoft.com/office/word/2010/wordprocessingShape" xmlns:wpi="http://schemas.microsoft.com/office/word/2010/wordprocessingInk" xmlns:wpg="http://schemas.microsoft.com/office/word/2010/wordprocessingGroup" xmlns:w16se="http://schemas.microsoft.com/office/word/2015/wordml/symex" xmlns:w16cid="http://schemas.microsoft.com/office/word/2016/wordml/cid" xmlns:w15="http://schemas.microsoft.com/office/word/2012/wordml" xmlns:w14="http://schemas.microsoft.com/office/word/2010/wordml" xmlns:w="http://schemas.openxmlformats.org/wordprocessingml/2006/main" xmlns:w10="urn:schemas-microsoft-com:office:word" xmlns:wp14="http://schemas.microsoft.com/office/word/2010/wordprocessingDrawing" xmlns:v="urn:schemas-microsoft-com:vml" xmlns:o="urn:schemas-microsoft-com:office:office" xmlns:am3d="http://schemas.microsoft.com/office/drawing/2017/model3d" xmlns:aink="http://schemas.microsoft.com/office/drawing/2016/ink" xmlns:mc="http://schemas.openxmlformats.org/markup-compatibility/2006" xmlns:cx8="http://schemas.microsoft.com/office/drawing/2016/5/14/chartex" xmlns:cx7="http://schemas.microsoft.com/office/drawing/2016/5/13/chartex" xmlns:cx6="http://schemas.microsoft.com/office/drawing/2016/5/12/chartex" xmlns:cx5="http://schemas.microsoft.com/office/drawing/2016/5/11/chartex" xmlns:cx4="http://schemas.microsoft.com/office/drawing/2016/5/10/chartex" xmlns:cx3="http://schemas.microsoft.com/office/drawing/2016/5/9/chartex" xmlns:cx2="http://schemas.microsoft.com/office/drawing/2015/10/21/chartex" xmlns:cx1="http://schemas.microsoft.com/office/drawing/2015/9/8/chartex" xmlns:cx="http://schemas.microsoft.com/office/drawing/2014/chartex" xmlns:wpc="http://schemas.microsoft.com/office/word/2010/wordprocessingCanvas" xmlns="" val="0"/>
+                          <a14:useLocalDpi xmlns="" xmlns:wpc="http://schemas.microsoft.com/office/word/2010/wordprocessingCanvas" xmlns:cx="http://schemas.microsoft.com/office/drawing/2014/chartex" xmlns:cx1="http://schemas.microsoft.com/office/drawing/2015/9/8/chartex" xmlns:cx2="http://schemas.microsoft.com/office/drawing/2015/10/21/chartex" xmlns:cx3="http://schemas.microsoft.com/office/drawing/2016/5/9/chartex" xmlns:cx4="http://schemas.microsoft.com/office/drawing/2016/5/10/chartex" xmlns:cx5="http://schemas.microsoft.com/office/drawing/2016/5/11/chartex" xmlns:cx6="http://schemas.microsoft.com/office/drawing/2016/5/12/chartex" xmlns:cx7="http://schemas.microsoft.com/office/drawing/2016/5/13/chartex" xmlns:cx8="http://schemas.microsoft.com/office/drawing/2016/5/14/chartex" xmlns:mc="http://schemas.openxmlformats.org/markup-compatibility/2006" xmlns:aink="http://schemas.microsoft.com/office/drawing/2016/ink" xmlns:am3d="http://schemas.microsoft.com/office/drawing/2017/model3d" xmlns:o="urn:schemas-microsoft-com:office:office" xmlns:v="urn:schemas-microsoft-com:vml" xmlns:wp14="http://schemas.microsoft.com/office/word/2010/wordprocessingDrawing" xmlns:w10="urn:schemas-microsoft-com:office:word" xmlns:w="http://schemas.openxmlformats.org/wordprocessingml/2006/main" xmlns:w14="http://schemas.microsoft.com/office/word/2010/wordml" xmlns:w15="http://schemas.microsoft.com/office/word/2012/wordml" xmlns:w16cid="http://schemas.microsoft.com/office/word/2016/wordml/cid" xmlns:w16se="http://schemas.microsoft.com/office/word/2015/wordml/symex" xmlns:wpg="http://schemas.microsoft.com/office/word/2010/wordprocessingGroup" xmlns:wpi="http://schemas.microsoft.com/office/word/2010/wordprocessingInk" xmlns:wps="http://schemas.microsoft.com/office/word/2010/wordprocessingShape" xmlns:a14="http://schemas.microsoft.com/office/drawing/2010/main" val="0"/>
                         </a:ext>
                       </a:extLst>
                     </a:blip>
@@ -4388,11 +4454,14 @@
           </wp:inline>
         </w:drawing>
       </w:r>
-      <w:bookmarkStart w:id="0" w:name="_GoBack"/>
-      <w:bookmarkEnd w:id="0"/>
-    </w:p>
-    <w:p>
-      <w:r>
+      <w:bookmarkStart w:id="2" w:name="_GoBack"/>
+      <w:bookmarkEnd w:id="2"/>
+    </w:p>
+    <w:p>
+      <w:r>
+        <w:rPr>
+          <w:highlight w:val="yellow"/>
+        </w:rPr>
         <w:lastRenderedPageBreak/>
         <w:t xml:space="preserve">The </w:t>
       </w:r>
@@ -4400,11 +4469,18 @@
         <w:rPr>
           <w:b/>
           <w:bCs/>
+          <w:highlight w:val="yellow"/>
         </w:rPr>
         <w:t>class itself</w:t>
       </w:r>
       <w:r>
-        <w:t xml:space="preserve"> should look like this:</w:t>
+        <w:rPr>
+          <w:highlight w:val="yellow"/>
+        </w:rPr>
+        <w:t xml:space="preserve"> should look like this</w:t>
+      </w:r>
+      <w:r>
+        <w:t>:</w:t>
       </w:r>
     </w:p>
     <w:p>
@@ -4437,7 +4513,7 @@
                     <a:blip r:embed="rId28" cstate="print">
                       <a:extLst>
                         <a:ext uri="{28A0092B-C50C-407E-A947-70E740481C1C}">
-                          <a14:useLocalDpi xmlns:a14="http://schemas.microsoft.com/office/drawing/2010/main" xmlns:wps="http://schemas.microsoft.com/office/word/2010/wordprocessingShape" xmlns:wpi="http://schemas.microsoft.com/office/word/2010/wordprocessingInk" xmlns:wpg="http://schemas.microsoft.com/office/word/2010/wordprocessingGroup" xmlns:w16se="http://schemas.microsoft.com/office/word/2015/wordml/symex" xmlns:w16cid="http://schemas.microsoft.com/office/word/2016/wordml/cid" xmlns:w15="http://schemas.microsoft.com/office/word/2012/wordml" xmlns:w14="http://schemas.microsoft.com/office/word/2010/wordml" xmlns:w="http://schemas.openxmlformats.org/wordprocessingml/2006/main" xmlns:w10="urn:schemas-microsoft-com:office:word" xmlns:wp14="http://schemas.microsoft.com/office/word/2010/wordprocessingDrawing" xmlns:v="urn:schemas-microsoft-com:vml" xmlns:o="urn:schemas-microsoft-com:office:office" xmlns:am3d="http://schemas.microsoft.com/office/drawing/2017/model3d" xmlns:aink="http://schemas.microsoft.com/office/drawing/2016/ink" xmlns:mc="http://schemas.openxmlformats.org/markup-compatibility/2006" xmlns:cx8="http://schemas.microsoft.com/office/drawing/2016/5/14/chartex" xmlns:cx7="http://schemas.microsoft.com/office/drawing/2016/5/13/chartex" xmlns:cx6="http://schemas.microsoft.com/office/drawing/2016/5/12/chartex" xmlns:cx5="http://schemas.microsoft.com/office/drawing/2016/5/11/chartex" xmlns:cx4="http://schemas.microsoft.com/office/drawing/2016/5/10/chartex" xmlns:cx3="http://schemas.microsoft.com/office/drawing/2016/5/9/chartex" xmlns:cx2="http://schemas.microsoft.com/office/drawing/2015/10/21/chartex" xmlns:cx1="http://schemas.microsoft.com/office/drawing/2015/9/8/chartex" xmlns:cx="http://schemas.microsoft.com/office/drawing/2014/chartex" xmlns:wpc="http://schemas.microsoft.com/office/word/2010/wordprocessingCanvas" xmlns="" val="0"/>
+                          <a14:useLocalDpi xmlns="" xmlns:wpc="http://schemas.microsoft.com/office/word/2010/wordprocessingCanvas" xmlns:cx="http://schemas.microsoft.com/office/drawing/2014/chartex" xmlns:cx1="http://schemas.microsoft.com/office/drawing/2015/9/8/chartex" xmlns:cx2="http://schemas.microsoft.com/office/drawing/2015/10/21/chartex" xmlns:cx3="http://schemas.microsoft.com/office/drawing/2016/5/9/chartex" xmlns:cx4="http://schemas.microsoft.com/office/drawing/2016/5/10/chartex" xmlns:cx5="http://schemas.microsoft.com/office/drawing/2016/5/11/chartex" xmlns:cx6="http://schemas.microsoft.com/office/drawing/2016/5/12/chartex" xmlns:cx7="http://schemas.microsoft.com/office/drawing/2016/5/13/chartex" xmlns:cx8="http://schemas.microsoft.com/office/drawing/2016/5/14/chartex" xmlns:mc="http://schemas.openxmlformats.org/markup-compatibility/2006" xmlns:aink="http://schemas.microsoft.com/office/drawing/2016/ink" xmlns:am3d="http://schemas.microsoft.com/office/drawing/2017/model3d" xmlns:o="urn:schemas-microsoft-com:office:office" xmlns:v="urn:schemas-microsoft-com:vml" xmlns:wp14="http://schemas.microsoft.com/office/word/2010/wordprocessingDrawing" xmlns:w10="urn:schemas-microsoft-com:office:word" xmlns:w="http://schemas.openxmlformats.org/wordprocessingml/2006/main" xmlns:w14="http://schemas.microsoft.com/office/word/2010/wordml" xmlns:w15="http://schemas.microsoft.com/office/word/2012/wordml" xmlns:w16cid="http://schemas.microsoft.com/office/word/2016/wordml/cid" xmlns:w16se="http://schemas.microsoft.com/office/word/2015/wordml/symex" xmlns:wpg="http://schemas.microsoft.com/office/word/2010/wordprocessingGroup" xmlns:wpi="http://schemas.microsoft.com/office/word/2010/wordprocessingInk" xmlns:wps="http://schemas.microsoft.com/office/word/2010/wordprocessingShape" xmlns:a14="http://schemas.microsoft.com/office/drawing/2010/main" val="0"/>
                         </a:ext>
                       </a:extLst>
                     </a:blip>
@@ -4886,6 +4962,9 @@
     <w:p>
       <w:pPr>
         <w:pStyle w:val="Heading3"/>
+        <w:rPr>
+          <w:lang w:val="bg-BG"/>
+        </w:rPr>
       </w:pPr>
       <w:r>
         <w:t>Retrieve Method</w:t>
@@ -5033,7 +5112,7 @@
                     <a:blip r:embed="rId29" cstate="print">
                       <a:extLst>
                         <a:ext uri="{28A0092B-C50C-407E-A947-70E740481C1C}">
-                          <a14:useLocalDpi xmlns:a14="http://schemas.microsoft.com/office/drawing/2010/main" xmlns:wps="http://schemas.microsoft.com/office/word/2010/wordprocessingShape" xmlns:wpi="http://schemas.microsoft.com/office/word/2010/wordprocessingInk" xmlns:wpg="http://schemas.microsoft.com/office/word/2010/wordprocessingGroup" xmlns:w16se="http://schemas.microsoft.com/office/word/2015/wordml/symex" xmlns:w16cid="http://schemas.microsoft.com/office/word/2016/wordml/cid" xmlns:w15="http://schemas.microsoft.com/office/word/2012/wordml" xmlns:w14="http://schemas.microsoft.com/office/word/2010/wordml" xmlns:w="http://schemas.openxmlformats.org/wordprocessingml/2006/main" xmlns:w10="urn:schemas-microsoft-com:office:word" xmlns:wp14="http://schemas.microsoft.com/office/word/2010/wordprocessingDrawing" xmlns:v="urn:schemas-microsoft-com:vml" xmlns:o="urn:schemas-microsoft-com:office:office" xmlns:am3d="http://schemas.microsoft.com/office/drawing/2017/model3d" xmlns:aink="http://schemas.microsoft.com/office/drawing/2016/ink" xmlns:mc="http://schemas.openxmlformats.org/markup-compatibility/2006" xmlns:cx8="http://schemas.microsoft.com/office/drawing/2016/5/14/chartex" xmlns:cx7="http://schemas.microsoft.com/office/drawing/2016/5/13/chartex" xmlns:cx6="http://schemas.microsoft.com/office/drawing/2016/5/12/chartex" xmlns:cx5="http://schemas.microsoft.com/office/drawing/2016/5/11/chartex" xmlns:cx4="http://schemas.microsoft.com/office/drawing/2016/5/10/chartex" xmlns:cx3="http://schemas.microsoft.com/office/drawing/2016/5/9/chartex" xmlns:cx2="http://schemas.microsoft.com/office/drawing/2015/10/21/chartex" xmlns:cx1="http://schemas.microsoft.com/office/drawing/2015/9/8/chartex" xmlns:cx="http://schemas.microsoft.com/office/drawing/2014/chartex" xmlns:wpc="http://schemas.microsoft.com/office/word/2010/wordprocessingCanvas" xmlns="" val="0"/>
+                          <a14:useLocalDpi xmlns="" xmlns:wpc="http://schemas.microsoft.com/office/word/2010/wordprocessingCanvas" xmlns:cx="http://schemas.microsoft.com/office/drawing/2014/chartex" xmlns:cx1="http://schemas.microsoft.com/office/drawing/2015/9/8/chartex" xmlns:cx2="http://schemas.microsoft.com/office/drawing/2015/10/21/chartex" xmlns:cx3="http://schemas.microsoft.com/office/drawing/2016/5/9/chartex" xmlns:cx4="http://schemas.microsoft.com/office/drawing/2016/5/10/chartex" xmlns:cx5="http://schemas.microsoft.com/office/drawing/2016/5/11/chartex" xmlns:cx6="http://schemas.microsoft.com/office/drawing/2016/5/12/chartex" xmlns:cx7="http://schemas.microsoft.com/office/drawing/2016/5/13/chartex" xmlns:cx8="http://schemas.microsoft.com/office/drawing/2016/5/14/chartex" xmlns:mc="http://schemas.openxmlformats.org/markup-compatibility/2006" xmlns:aink="http://schemas.microsoft.com/office/drawing/2016/ink" xmlns:am3d="http://schemas.microsoft.com/office/drawing/2017/model3d" xmlns:o="urn:schemas-microsoft-com:office:office" xmlns:v="urn:schemas-microsoft-com:vml" xmlns:wp14="http://schemas.microsoft.com/office/word/2010/wordprocessingDrawing" xmlns:w10="urn:schemas-microsoft-com:office:word" xmlns:w="http://schemas.openxmlformats.org/wordprocessingml/2006/main" xmlns:w14="http://schemas.microsoft.com/office/word/2010/wordml" xmlns:w15="http://schemas.microsoft.com/office/word/2012/wordml" xmlns:w16cid="http://schemas.microsoft.com/office/word/2016/wordml/cid" xmlns:w16se="http://schemas.microsoft.com/office/word/2015/wordml/symex" xmlns:wpg="http://schemas.microsoft.com/office/word/2010/wordprocessingGroup" xmlns:wpi="http://schemas.microsoft.com/office/word/2010/wordprocessingInk" xmlns:wps="http://schemas.microsoft.com/office/word/2010/wordprocessingShape" xmlns:a14="http://schemas.microsoft.com/office/drawing/2010/main" val="0"/>
                         </a:ext>
                       </a:extLst>
                     </a:blip>
@@ -5337,7 +5416,7 @@
                     <a:blip r:embed="rId30" cstate="print">
                       <a:extLst>
                         <a:ext uri="{28A0092B-C50C-407E-A947-70E740481C1C}">
-                          <a14:useLocalDpi xmlns:a14="http://schemas.microsoft.com/office/drawing/2010/main" xmlns:wps="http://schemas.microsoft.com/office/word/2010/wordprocessingShape" xmlns:wpi="http://schemas.microsoft.com/office/word/2010/wordprocessingInk" xmlns:wpg="http://schemas.microsoft.com/office/word/2010/wordprocessingGroup" xmlns:w16se="http://schemas.microsoft.com/office/word/2015/wordml/symex" xmlns:w16cid="http://schemas.microsoft.com/office/word/2016/wordml/cid" xmlns:w15="http://schemas.microsoft.com/office/word/2012/wordml" xmlns:w14="http://schemas.microsoft.com/office/word/2010/wordml" xmlns:w="http://schemas.openxmlformats.org/wordprocessingml/2006/main" xmlns:w10="urn:schemas-microsoft-com:office:word" xmlns:wp14="http://schemas.microsoft.com/office/word/2010/wordprocessingDrawing" xmlns:v="urn:schemas-microsoft-com:vml" xmlns:o="urn:schemas-microsoft-com:office:office" xmlns:am3d="http://schemas.microsoft.com/office/drawing/2017/model3d" xmlns:aink="http://schemas.microsoft.com/office/drawing/2016/ink" xmlns:mc="http://schemas.openxmlformats.org/markup-compatibility/2006" xmlns:cx8="http://schemas.microsoft.com/office/drawing/2016/5/14/chartex" xmlns:cx7="http://schemas.microsoft.com/office/drawing/2016/5/13/chartex" xmlns:cx6="http://schemas.microsoft.com/office/drawing/2016/5/12/chartex" xmlns:cx5="http://schemas.microsoft.com/office/drawing/2016/5/11/chartex" xmlns:cx4="http://schemas.microsoft.com/office/drawing/2016/5/10/chartex" xmlns:cx3="http://schemas.microsoft.com/office/drawing/2016/5/9/chartex" xmlns:cx2="http://schemas.microsoft.com/office/drawing/2015/10/21/chartex" xmlns:cx1="http://schemas.microsoft.com/office/drawing/2015/9/8/chartex" xmlns:cx="http://schemas.microsoft.com/office/drawing/2014/chartex" xmlns:wpc="http://schemas.microsoft.com/office/word/2010/wordprocessingCanvas" xmlns="" val="0"/>
+                          <a14:useLocalDpi xmlns="" xmlns:wpc="http://schemas.microsoft.com/office/word/2010/wordprocessingCanvas" xmlns:cx="http://schemas.microsoft.com/office/drawing/2014/chartex" xmlns:cx1="http://schemas.microsoft.com/office/drawing/2015/9/8/chartex" xmlns:cx2="http://schemas.microsoft.com/office/drawing/2015/10/21/chartex" xmlns:cx3="http://schemas.microsoft.com/office/drawing/2016/5/9/chartex" xmlns:cx4="http://schemas.microsoft.com/office/drawing/2016/5/10/chartex" xmlns:cx5="http://schemas.microsoft.com/office/drawing/2016/5/11/chartex" xmlns:cx6="http://schemas.microsoft.com/office/drawing/2016/5/12/chartex" xmlns:cx7="http://schemas.microsoft.com/office/drawing/2016/5/13/chartex" xmlns:cx8="http://schemas.microsoft.com/office/drawing/2016/5/14/chartex" xmlns:mc="http://schemas.openxmlformats.org/markup-compatibility/2006" xmlns:aink="http://schemas.microsoft.com/office/drawing/2016/ink" xmlns:am3d="http://schemas.microsoft.com/office/drawing/2017/model3d" xmlns:o="urn:schemas-microsoft-com:office:office" xmlns:v="urn:schemas-microsoft-com:vml" xmlns:wp14="http://schemas.microsoft.com/office/word/2010/wordprocessingDrawing" xmlns:w10="urn:schemas-microsoft-com:office:word" xmlns:w="http://schemas.openxmlformats.org/wordprocessingml/2006/main" xmlns:w14="http://schemas.microsoft.com/office/word/2010/wordml" xmlns:w15="http://schemas.microsoft.com/office/word/2012/wordml" xmlns:w16cid="http://schemas.microsoft.com/office/word/2016/wordml/cid" xmlns:w16se="http://schemas.microsoft.com/office/word/2015/wordml/symex" xmlns:wpg="http://schemas.microsoft.com/office/word/2010/wordprocessingGroup" xmlns:wpi="http://schemas.microsoft.com/office/word/2010/wordprocessingInk" xmlns:wps="http://schemas.microsoft.com/office/word/2010/wordprocessingShape" xmlns:a14="http://schemas.microsoft.com/office/drawing/2010/main" val="0"/>
                         </a:ext>
                       </a:extLst>
                     </a:blip>
@@ -5464,7 +5543,7 @@
                     <a:blip r:embed="rId31" cstate="print">
                       <a:extLst>
                         <a:ext uri="{28A0092B-C50C-407E-A947-70E740481C1C}">
-                          <a14:useLocalDpi xmlns:a14="http://schemas.microsoft.com/office/drawing/2010/main" xmlns:wps="http://schemas.microsoft.com/office/word/2010/wordprocessingShape" xmlns:wpi="http://schemas.microsoft.com/office/word/2010/wordprocessingInk" xmlns:wpg="http://schemas.microsoft.com/office/word/2010/wordprocessingGroup" xmlns:w16se="http://schemas.microsoft.com/office/word/2015/wordml/symex" xmlns:w16cid="http://schemas.microsoft.com/office/word/2016/wordml/cid" xmlns:w15="http://schemas.microsoft.com/office/word/2012/wordml" xmlns:w14="http://schemas.microsoft.com/office/word/2010/wordml" xmlns:w="http://schemas.openxmlformats.org/wordprocessingml/2006/main" xmlns:w10="urn:schemas-microsoft-com:office:word" xmlns:wp14="http://schemas.microsoft.com/office/word/2010/wordprocessingDrawing" xmlns:v="urn:schemas-microsoft-com:vml" xmlns:o="urn:schemas-microsoft-com:office:office" xmlns:am3d="http://schemas.microsoft.com/office/drawing/2017/model3d" xmlns:aink="http://schemas.microsoft.com/office/drawing/2016/ink" xmlns:mc="http://schemas.openxmlformats.org/markup-compatibility/2006" xmlns:cx8="http://schemas.microsoft.com/office/drawing/2016/5/14/chartex" xmlns:cx7="http://schemas.microsoft.com/office/drawing/2016/5/13/chartex" xmlns:cx6="http://schemas.microsoft.com/office/drawing/2016/5/12/chartex" xmlns:cx5="http://schemas.microsoft.com/office/drawing/2016/5/11/chartex" xmlns:cx4="http://schemas.microsoft.com/office/drawing/2016/5/10/chartex" xmlns:cx3="http://schemas.microsoft.com/office/drawing/2016/5/9/chartex" xmlns:cx2="http://schemas.microsoft.com/office/drawing/2015/10/21/chartex" xmlns:cx1="http://schemas.microsoft.com/office/drawing/2015/9/8/chartex" xmlns:cx="http://schemas.microsoft.com/office/drawing/2014/chartex" xmlns:wpc="http://schemas.microsoft.com/office/word/2010/wordprocessingCanvas" xmlns="" val="0"/>
+                          <a14:useLocalDpi xmlns="" xmlns:wpc="http://schemas.microsoft.com/office/word/2010/wordprocessingCanvas" xmlns:cx="http://schemas.microsoft.com/office/drawing/2014/chartex" xmlns:cx1="http://schemas.microsoft.com/office/drawing/2015/9/8/chartex" xmlns:cx2="http://schemas.microsoft.com/office/drawing/2015/10/21/chartex" xmlns:cx3="http://schemas.microsoft.com/office/drawing/2016/5/9/chartex" xmlns:cx4="http://schemas.microsoft.com/office/drawing/2016/5/10/chartex" xmlns:cx5="http://schemas.microsoft.com/office/drawing/2016/5/11/chartex" xmlns:cx6="http://schemas.microsoft.com/office/drawing/2016/5/12/chartex" xmlns:cx7="http://schemas.microsoft.com/office/drawing/2016/5/13/chartex" xmlns:cx8="http://schemas.microsoft.com/office/drawing/2016/5/14/chartex" xmlns:mc="http://schemas.openxmlformats.org/markup-compatibility/2006" xmlns:aink="http://schemas.microsoft.com/office/drawing/2016/ink" xmlns:am3d="http://schemas.microsoft.com/office/drawing/2017/model3d" xmlns:o="urn:schemas-microsoft-com:office:office" xmlns:v="urn:schemas-microsoft-com:vml" xmlns:wp14="http://schemas.microsoft.com/office/word/2010/wordprocessingDrawing" xmlns:w10="urn:schemas-microsoft-com:office:word" xmlns:w="http://schemas.openxmlformats.org/wordprocessingml/2006/main" xmlns:w14="http://schemas.microsoft.com/office/word/2010/wordml" xmlns:w15="http://schemas.microsoft.com/office/word/2012/wordml" xmlns:w16cid="http://schemas.microsoft.com/office/word/2016/wordml/cid" xmlns:w16se="http://schemas.microsoft.com/office/word/2015/wordml/symex" xmlns:wpg="http://schemas.microsoft.com/office/word/2010/wordprocessingGroup" xmlns:wpi="http://schemas.microsoft.com/office/word/2010/wordprocessingInk" xmlns:wps="http://schemas.microsoft.com/office/word/2010/wordprocessingShape" xmlns:a14="http://schemas.microsoft.com/office/drawing/2010/main" val="0"/>
                         </a:ext>
                       </a:extLst>
                     </a:blip>
@@ -5601,7 +5680,7 @@
                     <a:blip r:embed="rId32" cstate="print">
                       <a:extLst>
                         <a:ext uri="{28A0092B-C50C-407E-A947-70E740481C1C}">
-                          <a14:useLocalDpi xmlns:a14="http://schemas.microsoft.com/office/drawing/2010/main" xmlns:wps="http://schemas.microsoft.com/office/word/2010/wordprocessingShape" xmlns:wpi="http://schemas.microsoft.com/office/word/2010/wordprocessingInk" xmlns:wpg="http://schemas.microsoft.com/office/word/2010/wordprocessingGroup" xmlns:w16se="http://schemas.microsoft.com/office/word/2015/wordml/symex" xmlns:w16cid="http://schemas.microsoft.com/office/word/2016/wordml/cid" xmlns:w15="http://schemas.microsoft.com/office/word/2012/wordml" xmlns:w14="http://schemas.microsoft.com/office/word/2010/wordml" xmlns:w="http://schemas.openxmlformats.org/wordprocessingml/2006/main" xmlns:w10="urn:schemas-microsoft-com:office:word" xmlns:wp14="http://schemas.microsoft.com/office/word/2010/wordprocessingDrawing" xmlns:v="urn:schemas-microsoft-com:vml" xmlns:o="urn:schemas-microsoft-com:office:office" xmlns:am3d="http://schemas.microsoft.com/office/drawing/2017/model3d" xmlns:aink="http://schemas.microsoft.com/office/drawing/2016/ink" xmlns:mc="http://schemas.openxmlformats.org/markup-compatibility/2006" xmlns:cx8="http://schemas.microsoft.com/office/drawing/2016/5/14/chartex" xmlns:cx7="http://schemas.microsoft.com/office/drawing/2016/5/13/chartex" xmlns:cx6="http://schemas.microsoft.com/office/drawing/2016/5/12/chartex" xmlns:cx5="http://schemas.microsoft.com/office/drawing/2016/5/11/chartex" xmlns:cx4="http://schemas.microsoft.com/office/drawing/2016/5/10/chartex" xmlns:cx3="http://schemas.microsoft.com/office/drawing/2016/5/9/chartex" xmlns:cx2="http://schemas.microsoft.com/office/drawing/2015/10/21/chartex" xmlns:cx1="http://schemas.microsoft.com/office/drawing/2015/9/8/chartex" xmlns:cx="http://schemas.microsoft.com/office/drawing/2014/chartex" xmlns:wpc="http://schemas.microsoft.com/office/word/2010/wordprocessingCanvas" xmlns="" val="0"/>
+                          <a14:useLocalDpi xmlns="" xmlns:wpc="http://schemas.microsoft.com/office/word/2010/wordprocessingCanvas" xmlns:cx="http://schemas.microsoft.com/office/drawing/2014/chartex" xmlns:cx1="http://schemas.microsoft.com/office/drawing/2015/9/8/chartex" xmlns:cx2="http://schemas.microsoft.com/office/drawing/2015/10/21/chartex" xmlns:cx3="http://schemas.microsoft.com/office/drawing/2016/5/9/chartex" xmlns:cx4="http://schemas.microsoft.com/office/drawing/2016/5/10/chartex" xmlns:cx5="http://schemas.microsoft.com/office/drawing/2016/5/11/chartex" xmlns:cx6="http://schemas.microsoft.com/office/drawing/2016/5/12/chartex" xmlns:cx7="http://schemas.microsoft.com/office/drawing/2016/5/13/chartex" xmlns:cx8="http://schemas.microsoft.com/office/drawing/2016/5/14/chartex" xmlns:mc="http://schemas.openxmlformats.org/markup-compatibility/2006" xmlns:aink="http://schemas.microsoft.com/office/drawing/2016/ink" xmlns:am3d="http://schemas.microsoft.com/office/drawing/2017/model3d" xmlns:o="urn:schemas-microsoft-com:office:office" xmlns:v="urn:schemas-microsoft-com:vml" xmlns:wp14="http://schemas.microsoft.com/office/word/2010/wordprocessingDrawing" xmlns:w10="urn:schemas-microsoft-com:office:word" xmlns:w="http://schemas.openxmlformats.org/wordprocessingml/2006/main" xmlns:w14="http://schemas.microsoft.com/office/word/2010/wordml" xmlns:w15="http://schemas.microsoft.com/office/word/2012/wordml" xmlns:w16cid="http://schemas.microsoft.com/office/word/2016/wordml/cid" xmlns:w16se="http://schemas.microsoft.com/office/word/2015/wordml/symex" xmlns:wpg="http://schemas.microsoft.com/office/word/2010/wordprocessingGroup" xmlns:wpi="http://schemas.microsoft.com/office/word/2010/wordprocessingInk" xmlns:wps="http://schemas.microsoft.com/office/word/2010/wordprocessingShape" xmlns:a14="http://schemas.microsoft.com/office/drawing/2010/main" val="0"/>
                         </a:ext>
                       </a:extLst>
                     </a:blip>
@@ -6724,7 +6803,7 @@
                     <a:blip r:embed="rId33" cstate="print">
                       <a:extLst>
                         <a:ext uri="{28A0092B-C50C-407E-A947-70E740481C1C}">
-                          <a14:useLocalDpi xmlns:a14="http://schemas.microsoft.com/office/drawing/2010/main" xmlns:wps="http://schemas.microsoft.com/office/word/2010/wordprocessingShape" xmlns:wpi="http://schemas.microsoft.com/office/word/2010/wordprocessingInk" xmlns:wpg="http://schemas.microsoft.com/office/word/2010/wordprocessingGroup" xmlns:w16se="http://schemas.microsoft.com/office/word/2015/wordml/symex" xmlns:w16cid="http://schemas.microsoft.com/office/word/2016/wordml/cid" xmlns:w15="http://schemas.microsoft.com/office/word/2012/wordml" xmlns:w14="http://schemas.microsoft.com/office/word/2010/wordml" xmlns:w="http://schemas.openxmlformats.org/wordprocessingml/2006/main" xmlns:w10="urn:schemas-microsoft-com:office:word" xmlns:wp14="http://schemas.microsoft.com/office/word/2010/wordprocessingDrawing" xmlns:v="urn:schemas-microsoft-com:vml" xmlns:o="urn:schemas-microsoft-com:office:office" xmlns:am3d="http://schemas.microsoft.com/office/drawing/2017/model3d" xmlns:aink="http://schemas.microsoft.com/office/drawing/2016/ink" xmlns:mc="http://schemas.openxmlformats.org/markup-compatibility/2006" xmlns:cx8="http://schemas.microsoft.com/office/drawing/2016/5/14/chartex" xmlns:cx7="http://schemas.microsoft.com/office/drawing/2016/5/13/chartex" xmlns:cx6="http://schemas.microsoft.com/office/drawing/2016/5/12/chartex" xmlns:cx5="http://schemas.microsoft.com/office/drawing/2016/5/11/chartex" xmlns:cx4="http://schemas.microsoft.com/office/drawing/2016/5/10/chartex" xmlns:cx3="http://schemas.microsoft.com/office/drawing/2016/5/9/chartex" xmlns:cx2="http://schemas.microsoft.com/office/drawing/2015/10/21/chartex" xmlns:cx1="http://schemas.microsoft.com/office/drawing/2015/9/8/chartex" xmlns:cx="http://schemas.microsoft.com/office/drawing/2014/chartex" xmlns:wpc="http://schemas.microsoft.com/office/word/2010/wordprocessingCanvas" xmlns="" val="0"/>
+                          <a14:useLocalDpi xmlns="" xmlns:wpc="http://schemas.microsoft.com/office/word/2010/wordprocessingCanvas" xmlns:cx="http://schemas.microsoft.com/office/drawing/2014/chartex" xmlns:cx1="http://schemas.microsoft.com/office/drawing/2015/9/8/chartex" xmlns:cx2="http://schemas.microsoft.com/office/drawing/2015/10/21/chartex" xmlns:cx3="http://schemas.microsoft.com/office/drawing/2016/5/9/chartex" xmlns:cx4="http://schemas.microsoft.com/office/drawing/2016/5/10/chartex" xmlns:cx5="http://schemas.microsoft.com/office/drawing/2016/5/11/chartex" xmlns:cx6="http://schemas.microsoft.com/office/drawing/2016/5/12/chartex" xmlns:cx7="http://schemas.microsoft.com/office/drawing/2016/5/13/chartex" xmlns:cx8="http://schemas.microsoft.com/office/drawing/2016/5/14/chartex" xmlns:mc="http://schemas.openxmlformats.org/markup-compatibility/2006" xmlns:aink="http://schemas.microsoft.com/office/drawing/2016/ink" xmlns:am3d="http://schemas.microsoft.com/office/drawing/2017/model3d" xmlns:o="urn:schemas-microsoft-com:office:office" xmlns:v="urn:schemas-microsoft-com:vml" xmlns:wp14="http://schemas.microsoft.com/office/word/2010/wordprocessingDrawing" xmlns:w10="urn:schemas-microsoft-com:office:word" xmlns:w="http://schemas.openxmlformats.org/wordprocessingml/2006/main" xmlns:w14="http://schemas.microsoft.com/office/word/2010/wordml" xmlns:w15="http://schemas.microsoft.com/office/word/2012/wordml" xmlns:w16cid="http://schemas.microsoft.com/office/word/2016/wordml/cid" xmlns:w16se="http://schemas.microsoft.com/office/word/2015/wordml/symex" xmlns:wpg="http://schemas.microsoft.com/office/word/2010/wordprocessingGroup" xmlns:wpi="http://schemas.microsoft.com/office/word/2010/wordprocessingInk" xmlns:wps="http://schemas.microsoft.com/office/word/2010/wordprocessingShape" xmlns:a14="http://schemas.microsoft.com/office/drawing/2010/main" val="0"/>
                         </a:ext>
                       </a:extLst>
                     </a:blip>
@@ -6803,7 +6882,7 @@
                     <a:blip r:embed="rId34" cstate="print">
                       <a:extLst>
                         <a:ext uri="{28A0092B-C50C-407E-A947-70E740481C1C}">
-                          <a14:useLocalDpi xmlns:a14="http://schemas.microsoft.com/office/drawing/2010/main" xmlns:wps="http://schemas.microsoft.com/office/word/2010/wordprocessingShape" xmlns:wpi="http://schemas.microsoft.com/office/word/2010/wordprocessingInk" xmlns:wpg="http://schemas.microsoft.com/office/word/2010/wordprocessingGroup" xmlns:w16se="http://schemas.microsoft.com/office/word/2015/wordml/symex" xmlns:w16cid="http://schemas.microsoft.com/office/word/2016/wordml/cid" xmlns:w15="http://schemas.microsoft.com/office/word/2012/wordml" xmlns:w14="http://schemas.microsoft.com/office/word/2010/wordml" xmlns:w="http://schemas.openxmlformats.org/wordprocessingml/2006/main" xmlns:w10="urn:schemas-microsoft-com:office:word" xmlns:wp14="http://schemas.microsoft.com/office/word/2010/wordprocessingDrawing" xmlns:v="urn:schemas-microsoft-com:vml" xmlns:o="urn:schemas-microsoft-com:office:office" xmlns:am3d="http://schemas.microsoft.com/office/drawing/2017/model3d" xmlns:aink="http://schemas.microsoft.com/office/drawing/2016/ink" xmlns:mc="http://schemas.openxmlformats.org/markup-compatibility/2006" xmlns:cx8="http://schemas.microsoft.com/office/drawing/2016/5/14/chartex" xmlns:cx7="http://schemas.microsoft.com/office/drawing/2016/5/13/chartex" xmlns:cx6="http://schemas.microsoft.com/office/drawing/2016/5/12/chartex" xmlns:cx5="http://schemas.microsoft.com/office/drawing/2016/5/11/chartex" xmlns:cx4="http://schemas.microsoft.com/office/drawing/2016/5/10/chartex" xmlns:cx3="http://schemas.microsoft.com/office/drawing/2016/5/9/chartex" xmlns:cx2="http://schemas.microsoft.com/office/drawing/2015/10/21/chartex" xmlns:cx1="http://schemas.microsoft.com/office/drawing/2015/9/8/chartex" xmlns:cx="http://schemas.microsoft.com/office/drawing/2014/chartex" xmlns:wpc="http://schemas.microsoft.com/office/word/2010/wordprocessingCanvas" xmlns="" val="0"/>
+                          <a14:useLocalDpi xmlns="" xmlns:wpc="http://schemas.microsoft.com/office/word/2010/wordprocessingCanvas" xmlns:cx="http://schemas.microsoft.com/office/drawing/2014/chartex" xmlns:cx1="http://schemas.microsoft.com/office/drawing/2015/9/8/chartex" xmlns:cx2="http://schemas.microsoft.com/office/drawing/2015/10/21/chartex" xmlns:cx3="http://schemas.microsoft.com/office/drawing/2016/5/9/chartex" xmlns:cx4="http://schemas.microsoft.com/office/drawing/2016/5/10/chartex" xmlns:cx5="http://schemas.microsoft.com/office/drawing/2016/5/11/chartex" xmlns:cx6="http://schemas.microsoft.com/office/drawing/2016/5/12/chartex" xmlns:cx7="http://schemas.microsoft.com/office/drawing/2016/5/13/chartex" xmlns:cx8="http://schemas.microsoft.com/office/drawing/2016/5/14/chartex" xmlns:mc="http://schemas.openxmlformats.org/markup-compatibility/2006" xmlns:aink="http://schemas.microsoft.com/office/drawing/2016/ink" xmlns:am3d="http://schemas.microsoft.com/office/drawing/2017/model3d" xmlns:o="urn:schemas-microsoft-com:office:office" xmlns:v="urn:schemas-microsoft-com:vml" xmlns:wp14="http://schemas.microsoft.com/office/word/2010/wordprocessingDrawing" xmlns:w10="urn:schemas-microsoft-com:office:word" xmlns:w="http://schemas.openxmlformats.org/wordprocessingml/2006/main" xmlns:w14="http://schemas.microsoft.com/office/word/2010/wordml" xmlns:w15="http://schemas.microsoft.com/office/word/2012/wordml" xmlns:w16cid="http://schemas.microsoft.com/office/word/2016/wordml/cid" xmlns:w16se="http://schemas.microsoft.com/office/word/2015/wordml/symex" xmlns:wpg="http://schemas.microsoft.com/office/word/2010/wordprocessingGroup" xmlns:wpi="http://schemas.microsoft.com/office/word/2010/wordprocessingInk" xmlns:wps="http://schemas.microsoft.com/office/word/2010/wordprocessingShape" xmlns:a14="http://schemas.microsoft.com/office/drawing/2010/main" val="0"/>
                         </a:ext>
                       </a:extLst>
                     </a:blip>
@@ -6911,6 +6990,7 @@
       <w:r>
         <w:t xml:space="preserve"> </w:t>
       </w:r>
+      <w:proofErr w:type="gramStart"/>
       <w:r>
         <w:rPr>
           <w:rStyle w:val="CodeChar"/>
@@ -6921,7 +7001,11 @@
         <w:t xml:space="preserve">, </w:t>
       </w:r>
       <w:r>
-        <w:t xml:space="preserve">that would setup our </w:t>
+        <w:t>that</w:t>
+      </w:r>
+      <w:proofErr w:type="gramEnd"/>
+      <w:r>
+        <w:t xml:space="preserve"> would setup our </w:t>
       </w:r>
       <w:r>
         <w:rPr>
@@ -6973,7 +7057,7 @@
                     <a:blip r:embed="rId35" cstate="print">
                       <a:extLst>
                         <a:ext uri="{28A0092B-C50C-407E-A947-70E740481C1C}">
-                          <a14:useLocalDpi xmlns:a14="http://schemas.microsoft.com/office/drawing/2010/main" xmlns:wps="http://schemas.microsoft.com/office/word/2010/wordprocessingShape" xmlns:wpi="http://schemas.microsoft.com/office/word/2010/wordprocessingInk" xmlns:wpg="http://schemas.microsoft.com/office/word/2010/wordprocessingGroup" xmlns:w16se="http://schemas.microsoft.com/office/word/2015/wordml/symex" xmlns:w16cid="http://schemas.microsoft.com/office/word/2016/wordml/cid" xmlns:w15="http://schemas.microsoft.com/office/word/2012/wordml" xmlns:w14="http://schemas.microsoft.com/office/word/2010/wordml" xmlns:w="http://schemas.openxmlformats.org/wordprocessingml/2006/main" xmlns:w10="urn:schemas-microsoft-com:office:word" xmlns:wp14="http://schemas.microsoft.com/office/word/2010/wordprocessingDrawing" xmlns:v="urn:schemas-microsoft-com:vml" xmlns:o="urn:schemas-microsoft-com:office:office" xmlns:am3d="http://schemas.microsoft.com/office/drawing/2017/model3d" xmlns:aink="http://schemas.microsoft.com/office/drawing/2016/ink" xmlns:mc="http://schemas.openxmlformats.org/markup-compatibility/2006" xmlns:cx8="http://schemas.microsoft.com/office/drawing/2016/5/14/chartex" xmlns:cx7="http://schemas.microsoft.com/office/drawing/2016/5/13/chartex" xmlns:cx6="http://schemas.microsoft.com/office/drawing/2016/5/12/chartex" xmlns:cx5="http://schemas.microsoft.com/office/drawing/2016/5/11/chartex" xmlns:cx4="http://schemas.microsoft.com/office/drawing/2016/5/10/chartex" xmlns:cx3="http://schemas.microsoft.com/office/drawing/2016/5/9/chartex" xmlns:cx2="http://schemas.microsoft.com/office/drawing/2015/10/21/chartex" xmlns:cx1="http://schemas.microsoft.com/office/drawing/2015/9/8/chartex" xmlns:cx="http://schemas.microsoft.com/office/drawing/2014/chartex" xmlns:wpc="http://schemas.microsoft.com/office/word/2010/wordprocessingCanvas" xmlns="" val="0"/>
+                          <a14:useLocalDpi xmlns="" xmlns:wpc="http://schemas.microsoft.com/office/word/2010/wordprocessingCanvas" xmlns:cx="http://schemas.microsoft.com/office/drawing/2014/chartex" xmlns:cx1="http://schemas.microsoft.com/office/drawing/2015/9/8/chartex" xmlns:cx2="http://schemas.microsoft.com/office/drawing/2015/10/21/chartex" xmlns:cx3="http://schemas.microsoft.com/office/drawing/2016/5/9/chartex" xmlns:cx4="http://schemas.microsoft.com/office/drawing/2016/5/10/chartex" xmlns:cx5="http://schemas.microsoft.com/office/drawing/2016/5/11/chartex" xmlns:cx6="http://schemas.microsoft.com/office/drawing/2016/5/12/chartex" xmlns:cx7="http://schemas.microsoft.com/office/drawing/2016/5/13/chartex" xmlns:cx8="http://schemas.microsoft.com/office/drawing/2016/5/14/chartex" xmlns:mc="http://schemas.openxmlformats.org/markup-compatibility/2006" xmlns:aink="http://schemas.microsoft.com/office/drawing/2016/ink" xmlns:am3d="http://schemas.microsoft.com/office/drawing/2017/model3d" xmlns:o="urn:schemas-microsoft-com:office:office" xmlns:v="urn:schemas-microsoft-com:vml" xmlns:wp14="http://schemas.microsoft.com/office/word/2010/wordprocessingDrawing" xmlns:w10="urn:schemas-microsoft-com:office:word" xmlns:w="http://schemas.openxmlformats.org/wordprocessingml/2006/main" xmlns:w14="http://schemas.microsoft.com/office/word/2010/wordml" xmlns:w15="http://schemas.microsoft.com/office/word/2012/wordml" xmlns:w16cid="http://schemas.microsoft.com/office/word/2016/wordml/cid" xmlns:w16se="http://schemas.microsoft.com/office/word/2015/wordml/symex" xmlns:wpg="http://schemas.microsoft.com/office/word/2010/wordprocessingGroup" xmlns:wpi="http://schemas.microsoft.com/office/word/2010/wordprocessingInk" xmlns:wps="http://schemas.microsoft.com/office/word/2010/wordprocessingShape" xmlns:a14="http://schemas.microsoft.com/office/drawing/2010/main" val="0"/>
                         </a:ext>
                       </a:extLst>
                     </a:blip>
@@ -7067,7 +7151,7 @@
                     <a:blip r:embed="rId36" cstate="print">
                       <a:extLst>
                         <a:ext uri="{28A0092B-C50C-407E-A947-70E740481C1C}">
-                          <a14:useLocalDpi xmlns:a14="http://schemas.microsoft.com/office/drawing/2010/main" xmlns:wps="http://schemas.microsoft.com/office/word/2010/wordprocessingShape" xmlns:wpi="http://schemas.microsoft.com/office/word/2010/wordprocessingInk" xmlns:wpg="http://schemas.microsoft.com/office/word/2010/wordprocessingGroup" xmlns:w16se="http://schemas.microsoft.com/office/word/2015/wordml/symex" xmlns:w16cid="http://schemas.microsoft.com/office/word/2016/wordml/cid" xmlns:w15="http://schemas.microsoft.com/office/word/2012/wordml" xmlns:w14="http://schemas.microsoft.com/office/word/2010/wordml" xmlns:w="http://schemas.openxmlformats.org/wordprocessingml/2006/main" xmlns:w10="urn:schemas-microsoft-com:office:word" xmlns:wp14="http://schemas.microsoft.com/office/word/2010/wordprocessingDrawing" xmlns:v="urn:schemas-microsoft-com:vml" xmlns:o="urn:schemas-microsoft-com:office:office" xmlns:am3d="http://schemas.microsoft.com/office/drawing/2017/model3d" xmlns:aink="http://schemas.microsoft.com/office/drawing/2016/ink" xmlns:mc="http://schemas.openxmlformats.org/markup-compatibility/2006" xmlns:cx8="http://schemas.microsoft.com/office/drawing/2016/5/14/chartex" xmlns:cx7="http://schemas.microsoft.com/office/drawing/2016/5/13/chartex" xmlns:cx6="http://schemas.microsoft.com/office/drawing/2016/5/12/chartex" xmlns:cx5="http://schemas.microsoft.com/office/drawing/2016/5/11/chartex" xmlns:cx4="http://schemas.microsoft.com/office/drawing/2016/5/10/chartex" xmlns:cx3="http://schemas.microsoft.com/office/drawing/2016/5/9/chartex" xmlns:cx2="http://schemas.microsoft.com/office/drawing/2015/10/21/chartex" xmlns:cx1="http://schemas.microsoft.com/office/drawing/2015/9/8/chartex" xmlns:cx="http://schemas.microsoft.com/office/drawing/2014/chartex" xmlns:wpc="http://schemas.microsoft.com/office/word/2010/wordprocessingCanvas" xmlns="" val="0"/>
+                          <a14:useLocalDpi xmlns="" xmlns:wpc="http://schemas.microsoft.com/office/word/2010/wordprocessingCanvas" xmlns:cx="http://schemas.microsoft.com/office/drawing/2014/chartex" xmlns:cx1="http://schemas.microsoft.com/office/drawing/2015/9/8/chartex" xmlns:cx2="http://schemas.microsoft.com/office/drawing/2015/10/21/chartex" xmlns:cx3="http://schemas.microsoft.com/office/drawing/2016/5/9/chartex" xmlns:cx4="http://schemas.microsoft.com/office/drawing/2016/5/10/chartex" xmlns:cx5="http://schemas.microsoft.com/office/drawing/2016/5/11/chartex" xmlns:cx6="http://schemas.microsoft.com/office/drawing/2016/5/12/chartex" xmlns:cx7="http://schemas.microsoft.com/office/drawing/2016/5/13/chartex" xmlns:cx8="http://schemas.microsoft.com/office/drawing/2016/5/14/chartex" xmlns:mc="http://schemas.openxmlformats.org/markup-compatibility/2006" xmlns:aink="http://schemas.microsoft.com/office/drawing/2016/ink" xmlns:am3d="http://schemas.microsoft.com/office/drawing/2017/model3d" xmlns:o="urn:schemas-microsoft-com:office:office" xmlns:v="urn:schemas-microsoft-com:vml" xmlns:wp14="http://schemas.microsoft.com/office/word/2010/wordprocessingDrawing" xmlns:w10="urn:schemas-microsoft-com:office:word" xmlns:w="http://schemas.openxmlformats.org/wordprocessingml/2006/main" xmlns:w14="http://schemas.microsoft.com/office/word/2010/wordml" xmlns:w15="http://schemas.microsoft.com/office/word/2012/wordml" xmlns:w16cid="http://schemas.microsoft.com/office/word/2016/wordml/cid" xmlns:w16se="http://schemas.microsoft.com/office/word/2015/wordml/symex" xmlns:wpg="http://schemas.microsoft.com/office/word/2010/wordprocessingGroup" xmlns:wpi="http://schemas.microsoft.com/office/word/2010/wordprocessingInk" xmlns:wps="http://schemas.microsoft.com/office/word/2010/wordprocessingShape" xmlns:a14="http://schemas.microsoft.com/office/drawing/2010/main" val="0"/>
                         </a:ext>
                       </a:extLst>
                     </a:blip>
@@ -7102,7 +7186,7 @@
       </w:pPr>
       <w:r>
         <w:pict>
-          <v:shape id="_x0000_i1027" type="#_x0000_t75" style="width:371.25pt;height:131.25pt">
+          <v:shape id="_x0000_i1027" type="#_x0000_t75" style="width:371.2pt;height:130.9pt">
             <v:imagedata r:id="rId37" o:title="8c"/>
           </v:shape>
         </w:pict>
@@ -7159,7 +7243,7 @@
                     <a:blip r:embed="rId38" cstate="print">
                       <a:extLst>
                         <a:ext uri="{28A0092B-C50C-407E-A947-70E740481C1C}">
-                          <a14:useLocalDpi xmlns:a14="http://schemas.microsoft.com/office/drawing/2010/main" xmlns:wps="http://schemas.microsoft.com/office/word/2010/wordprocessingShape" xmlns:wpi="http://schemas.microsoft.com/office/word/2010/wordprocessingInk" xmlns:wpg="http://schemas.microsoft.com/office/word/2010/wordprocessingGroup" xmlns:w16se="http://schemas.microsoft.com/office/word/2015/wordml/symex" xmlns:w16cid="http://schemas.microsoft.com/office/word/2016/wordml/cid" xmlns:w15="http://schemas.microsoft.com/office/word/2012/wordml" xmlns:w14="http://schemas.microsoft.com/office/word/2010/wordml" xmlns:w="http://schemas.openxmlformats.org/wordprocessingml/2006/main" xmlns:w10="urn:schemas-microsoft-com:office:word" xmlns:wp14="http://schemas.microsoft.com/office/word/2010/wordprocessingDrawing" xmlns:v="urn:schemas-microsoft-com:vml" xmlns:o="urn:schemas-microsoft-com:office:office" xmlns:am3d="http://schemas.microsoft.com/office/drawing/2017/model3d" xmlns:aink="http://schemas.microsoft.com/office/drawing/2016/ink" xmlns:mc="http://schemas.openxmlformats.org/markup-compatibility/2006" xmlns:cx8="http://schemas.microsoft.com/office/drawing/2016/5/14/chartex" xmlns:cx7="http://schemas.microsoft.com/office/drawing/2016/5/13/chartex" xmlns:cx6="http://schemas.microsoft.com/office/drawing/2016/5/12/chartex" xmlns:cx5="http://schemas.microsoft.com/office/drawing/2016/5/11/chartex" xmlns:cx4="http://schemas.microsoft.com/office/drawing/2016/5/10/chartex" xmlns:cx3="http://schemas.microsoft.com/office/drawing/2016/5/9/chartex" xmlns:cx2="http://schemas.microsoft.com/office/drawing/2015/10/21/chartex" xmlns:cx1="http://schemas.microsoft.com/office/drawing/2015/9/8/chartex" xmlns:cx="http://schemas.microsoft.com/office/drawing/2014/chartex" xmlns:wpc="http://schemas.microsoft.com/office/word/2010/wordprocessingCanvas" xmlns="" val="0"/>
+                          <a14:useLocalDpi xmlns="" xmlns:wpc="http://schemas.microsoft.com/office/word/2010/wordprocessingCanvas" xmlns:cx="http://schemas.microsoft.com/office/drawing/2014/chartex" xmlns:cx1="http://schemas.microsoft.com/office/drawing/2015/9/8/chartex" xmlns:cx2="http://schemas.microsoft.com/office/drawing/2015/10/21/chartex" xmlns:cx3="http://schemas.microsoft.com/office/drawing/2016/5/9/chartex" xmlns:cx4="http://schemas.microsoft.com/office/drawing/2016/5/10/chartex" xmlns:cx5="http://schemas.microsoft.com/office/drawing/2016/5/11/chartex" xmlns:cx6="http://schemas.microsoft.com/office/drawing/2016/5/12/chartex" xmlns:cx7="http://schemas.microsoft.com/office/drawing/2016/5/13/chartex" xmlns:cx8="http://schemas.microsoft.com/office/drawing/2016/5/14/chartex" xmlns:mc="http://schemas.openxmlformats.org/markup-compatibility/2006" xmlns:aink="http://schemas.microsoft.com/office/drawing/2016/ink" xmlns:am3d="http://schemas.microsoft.com/office/drawing/2017/model3d" xmlns:o="urn:schemas-microsoft-com:office:office" xmlns:v="urn:schemas-microsoft-com:vml" xmlns:wp14="http://schemas.microsoft.com/office/word/2010/wordprocessingDrawing" xmlns:w10="urn:schemas-microsoft-com:office:word" xmlns:w="http://schemas.openxmlformats.org/wordprocessingml/2006/main" xmlns:w14="http://schemas.microsoft.com/office/word/2010/wordml" xmlns:w15="http://schemas.microsoft.com/office/word/2012/wordml" xmlns:w16cid="http://schemas.microsoft.com/office/word/2016/wordml/cid" xmlns:w16se="http://schemas.microsoft.com/office/word/2015/wordml/symex" xmlns:wpg="http://schemas.microsoft.com/office/word/2010/wordprocessingGroup" xmlns:wpi="http://schemas.microsoft.com/office/word/2010/wordprocessingInk" xmlns:wps="http://schemas.microsoft.com/office/word/2010/wordprocessingShape" xmlns:a14="http://schemas.microsoft.com/office/drawing/2010/main" val="0"/>
                         </a:ext>
                       </a:extLst>
                     </a:blip>
@@ -7250,6 +7334,7 @@
       </w:r>
     </w:p>
     <w:p>
+      <w:proofErr w:type="gramStart"/>
       <w:r>
         <w:lastRenderedPageBreak/>
         <w:t xml:space="preserve">In the </w:t>
@@ -7279,7 +7364,11 @@
         <w:t>ControllerRouter</w:t>
       </w:r>
       <w:r>
-        <w:t xml:space="preserve">. </w:t>
+        <w:t>.</w:t>
+      </w:r>
+      <w:proofErr w:type="gramEnd"/>
+      <w:r>
+        <w:t xml:space="preserve"> </w:t>
       </w:r>
       <w:r>
         <w:br/>
@@ -7327,7 +7416,7 @@
                     <a:blip r:embed="rId39" cstate="print">
                       <a:extLst>
                         <a:ext uri="{28A0092B-C50C-407E-A947-70E740481C1C}">
-                          <a14:useLocalDpi xmlns:a14="http://schemas.microsoft.com/office/drawing/2010/main" xmlns:wps="http://schemas.microsoft.com/office/word/2010/wordprocessingShape" xmlns:wpi="http://schemas.microsoft.com/office/word/2010/wordprocessingInk" xmlns:wpg="http://schemas.microsoft.com/office/word/2010/wordprocessingGroup" xmlns:w16se="http://schemas.microsoft.com/office/word/2015/wordml/symex" xmlns:w16cid="http://schemas.microsoft.com/office/word/2016/wordml/cid" xmlns:w15="http://schemas.microsoft.com/office/word/2012/wordml" xmlns:w14="http://schemas.microsoft.com/office/word/2010/wordml" xmlns:w="http://schemas.openxmlformats.org/wordprocessingml/2006/main" xmlns:w10="urn:schemas-microsoft-com:office:word" xmlns:wp14="http://schemas.microsoft.com/office/word/2010/wordprocessingDrawing" xmlns:v="urn:schemas-microsoft-com:vml" xmlns:o="urn:schemas-microsoft-com:office:office" xmlns:am3d="http://schemas.microsoft.com/office/drawing/2017/model3d" xmlns:aink="http://schemas.microsoft.com/office/drawing/2016/ink" xmlns:mc="http://schemas.openxmlformats.org/markup-compatibility/2006" xmlns:cx8="http://schemas.microsoft.com/office/drawing/2016/5/14/chartex" xmlns:cx7="http://schemas.microsoft.com/office/drawing/2016/5/13/chartex" xmlns:cx6="http://schemas.microsoft.com/office/drawing/2016/5/12/chartex" xmlns:cx5="http://schemas.microsoft.com/office/drawing/2016/5/11/chartex" xmlns:cx4="http://schemas.microsoft.com/office/drawing/2016/5/10/chartex" xmlns:cx3="http://schemas.microsoft.com/office/drawing/2016/5/9/chartex" xmlns:cx2="http://schemas.microsoft.com/office/drawing/2015/10/21/chartex" xmlns:cx1="http://schemas.microsoft.com/office/drawing/2015/9/8/chartex" xmlns:cx="http://schemas.microsoft.com/office/drawing/2014/chartex" xmlns:wpc="http://schemas.microsoft.com/office/word/2010/wordprocessingCanvas" xmlns="" val="0"/>
+                          <a14:useLocalDpi xmlns="" xmlns:wpc="http://schemas.microsoft.com/office/word/2010/wordprocessingCanvas" xmlns:cx="http://schemas.microsoft.com/office/drawing/2014/chartex" xmlns:cx1="http://schemas.microsoft.com/office/drawing/2015/9/8/chartex" xmlns:cx2="http://schemas.microsoft.com/office/drawing/2015/10/21/chartex" xmlns:cx3="http://schemas.microsoft.com/office/drawing/2016/5/9/chartex" xmlns:cx4="http://schemas.microsoft.com/office/drawing/2016/5/10/chartex" xmlns:cx5="http://schemas.microsoft.com/office/drawing/2016/5/11/chartex" xmlns:cx6="http://schemas.microsoft.com/office/drawing/2016/5/12/chartex" xmlns:cx7="http://schemas.microsoft.com/office/drawing/2016/5/13/chartex" xmlns:cx8="http://schemas.microsoft.com/office/drawing/2016/5/14/chartex" xmlns:mc="http://schemas.openxmlformats.org/markup-compatibility/2006" xmlns:aink="http://schemas.microsoft.com/office/drawing/2016/ink" xmlns:am3d="http://schemas.microsoft.com/office/drawing/2017/model3d" xmlns:o="urn:schemas-microsoft-com:office:office" xmlns:v="urn:schemas-microsoft-com:vml" xmlns:wp14="http://schemas.microsoft.com/office/word/2010/wordprocessingDrawing" xmlns:w10="urn:schemas-microsoft-com:office:word" xmlns:w="http://schemas.openxmlformats.org/wordprocessingml/2006/main" xmlns:w14="http://schemas.microsoft.com/office/word/2010/wordml" xmlns:w15="http://schemas.microsoft.com/office/word/2012/wordml" xmlns:w16cid="http://schemas.microsoft.com/office/word/2016/wordml/cid" xmlns:w16se="http://schemas.microsoft.com/office/word/2015/wordml/symex" xmlns:wpg="http://schemas.microsoft.com/office/word/2010/wordprocessingGroup" xmlns:wpi="http://schemas.microsoft.com/office/word/2010/wordprocessingInk" xmlns:wps="http://schemas.microsoft.com/office/word/2010/wordprocessingShape" xmlns:a14="http://schemas.microsoft.com/office/drawing/2010/main" val="0"/>
                         </a:ext>
                       </a:extLst>
                     </a:blip>
@@ -7365,8 +7454,21 @@
       </w:r>
     </w:p>
     <w:p>
-      <w:r>
-        <w:t>Time to test our framework. To create a page using our MVC framework there are several things you need to do. For example, lets imagine we need to do simple home page with greeting message that would be located in Home controller and the name of the page will be Index.</w:t>
+      <w:proofErr w:type="gramStart"/>
+      <w:r>
+        <w:t>Time to test our framework.</w:t>
+      </w:r>
+      <w:proofErr w:type="gramEnd"/>
+      <w:r>
+        <w:t xml:space="preserve"> To create a page using our MVC framework there are several things you need to do. For example, </w:t>
+      </w:r>
+      <w:proofErr w:type="gramStart"/>
+      <w:r>
+        <w:t>lets</w:t>
+      </w:r>
+      <w:proofErr w:type="gramEnd"/>
+      <w:r>
+        <w:t xml:space="preserve"> imagine we need to do simple home page with greeting message that would be located in Home controller and the name of the page will be Index.</w:t>
       </w:r>
     </w:p>
     <w:p>
@@ -7544,7 +7646,7 @@
                     <a:blip r:embed="rId41" cstate="print">
                       <a:extLst>
                         <a:ext uri="{28A0092B-C50C-407E-A947-70E740481C1C}">
-                          <a14:useLocalDpi xmlns:a14="http://schemas.microsoft.com/office/drawing/2010/main" xmlns:wps="http://schemas.microsoft.com/office/word/2010/wordprocessingShape" xmlns:wpi="http://schemas.microsoft.com/office/word/2010/wordprocessingInk" xmlns:wpg="http://schemas.microsoft.com/office/word/2010/wordprocessingGroup" xmlns:w16se="http://schemas.microsoft.com/office/word/2015/wordml/symex" xmlns:w16cid="http://schemas.microsoft.com/office/word/2016/wordml/cid" xmlns:w15="http://schemas.microsoft.com/office/word/2012/wordml" xmlns:w14="http://schemas.microsoft.com/office/word/2010/wordml" xmlns:w="http://schemas.openxmlformats.org/wordprocessingml/2006/main" xmlns:w10="urn:schemas-microsoft-com:office:word" xmlns:wp14="http://schemas.microsoft.com/office/word/2010/wordprocessingDrawing" xmlns:v="urn:schemas-microsoft-com:vml" xmlns:o="urn:schemas-microsoft-com:office:office" xmlns:am3d="http://schemas.microsoft.com/office/drawing/2017/model3d" xmlns:aink="http://schemas.microsoft.com/office/drawing/2016/ink" xmlns:mc="http://schemas.openxmlformats.org/markup-compatibility/2006" xmlns:cx8="http://schemas.microsoft.com/office/drawing/2016/5/14/chartex" xmlns:cx7="http://schemas.microsoft.com/office/drawing/2016/5/13/chartex" xmlns:cx6="http://schemas.microsoft.com/office/drawing/2016/5/12/chartex" xmlns:cx5="http://schemas.microsoft.com/office/drawing/2016/5/11/chartex" xmlns:cx4="http://schemas.microsoft.com/office/drawing/2016/5/10/chartex" xmlns:cx3="http://schemas.microsoft.com/office/drawing/2016/5/9/chartex" xmlns:cx2="http://schemas.microsoft.com/office/drawing/2015/10/21/chartex" xmlns:cx1="http://schemas.microsoft.com/office/drawing/2015/9/8/chartex" xmlns:cx="http://schemas.microsoft.com/office/drawing/2014/chartex" xmlns:wpc="http://schemas.microsoft.com/office/word/2010/wordprocessingCanvas" xmlns="" val="0"/>
+                          <a14:useLocalDpi xmlns="" xmlns:wpc="http://schemas.microsoft.com/office/word/2010/wordprocessingCanvas" xmlns:cx="http://schemas.microsoft.com/office/drawing/2014/chartex" xmlns:cx1="http://schemas.microsoft.com/office/drawing/2015/9/8/chartex" xmlns:cx2="http://schemas.microsoft.com/office/drawing/2015/10/21/chartex" xmlns:cx3="http://schemas.microsoft.com/office/drawing/2016/5/9/chartex" xmlns:cx4="http://schemas.microsoft.com/office/drawing/2016/5/10/chartex" xmlns:cx5="http://schemas.microsoft.com/office/drawing/2016/5/11/chartex" xmlns:cx6="http://schemas.microsoft.com/office/drawing/2016/5/12/chartex" xmlns:cx7="http://schemas.microsoft.com/office/drawing/2016/5/13/chartex" xmlns:cx8="http://schemas.microsoft.com/office/drawing/2016/5/14/chartex" xmlns:mc="http://schemas.openxmlformats.org/markup-compatibility/2006" xmlns:aink="http://schemas.microsoft.com/office/drawing/2016/ink" xmlns:am3d="http://schemas.microsoft.com/office/drawing/2017/model3d" xmlns:o="urn:schemas-microsoft-com:office:office" xmlns:v="urn:schemas-microsoft-com:vml" xmlns:wp14="http://schemas.microsoft.com/office/word/2010/wordprocessingDrawing" xmlns:w10="urn:schemas-microsoft-com:office:word" xmlns:w="http://schemas.openxmlformats.org/wordprocessingml/2006/main" xmlns:w14="http://schemas.microsoft.com/office/word/2010/wordml" xmlns:w15="http://schemas.microsoft.com/office/word/2012/wordml" xmlns:w16cid="http://schemas.microsoft.com/office/word/2016/wordml/cid" xmlns:w16se="http://schemas.microsoft.com/office/word/2015/wordml/symex" xmlns:wpg="http://schemas.microsoft.com/office/word/2010/wordprocessingGroup" xmlns:wpi="http://schemas.microsoft.com/office/word/2010/wordprocessingInk" xmlns:wps="http://schemas.microsoft.com/office/word/2010/wordprocessingShape" xmlns:a14="http://schemas.microsoft.com/office/drawing/2010/main" val="0"/>
                         </a:ext>
                       </a:extLst>
                     </a:blip>
@@ -7830,7 +7932,7 @@
                               <a:blip r:embed="rId3">
                                 <a:extLst>
                                   <a:ext uri="{28A0092B-C50C-407E-A947-70E740481C1C}">
-                                    <a14:useLocalDpi xmlns:a14="http://schemas.microsoft.com/office/drawing/2010/main" xmlns:wps="http://schemas.microsoft.com/office/word/2010/wordprocessingShape" xmlns:wpi="http://schemas.microsoft.com/office/word/2010/wordprocessingInk" xmlns:wpg="http://schemas.microsoft.com/office/word/2010/wordprocessingGroup" xmlns:w16se="http://schemas.microsoft.com/office/word/2015/wordml/symex" xmlns:w16cid="http://schemas.microsoft.com/office/word/2016/wordml/cid" xmlns:w15="http://schemas.microsoft.com/office/word/2012/wordml" xmlns:w14="http://schemas.microsoft.com/office/word/2010/wordml" xmlns:w="http://schemas.openxmlformats.org/wordprocessingml/2006/main" xmlns:w10="urn:schemas-microsoft-com:office:word" xmlns:wp14="http://schemas.microsoft.com/office/word/2010/wordprocessingDrawing" xmlns:v="urn:schemas-microsoft-com:vml" xmlns:o="urn:schemas-microsoft-com:office:office" xmlns:am3d="http://schemas.microsoft.com/office/drawing/2017/model3d" xmlns:aink="http://schemas.microsoft.com/office/drawing/2016/ink" xmlns:mc="http://schemas.openxmlformats.org/markup-compatibility/2006" xmlns:cx8="http://schemas.microsoft.com/office/drawing/2016/5/14/chartex" xmlns:cx7="http://schemas.microsoft.com/office/drawing/2016/5/13/chartex" xmlns:cx6="http://schemas.microsoft.com/office/drawing/2016/5/12/chartex" xmlns:cx5="http://schemas.microsoft.com/office/drawing/2016/5/11/chartex" xmlns:cx4="http://schemas.microsoft.com/office/drawing/2016/5/10/chartex" xmlns:cx3="http://schemas.microsoft.com/office/drawing/2016/5/9/chartex" xmlns:cx2="http://schemas.microsoft.com/office/drawing/2015/10/21/chartex" xmlns:cx1="http://schemas.microsoft.com/office/drawing/2015/9/8/chartex" xmlns:cx="http://schemas.microsoft.com/office/drawing/2014/chartex" xmlns:wpc="http://schemas.microsoft.com/office/word/2010/wordprocessingCanvas" xmlns="" val="0"/>
+                                    <a14:useLocalDpi xmlns="" xmlns:wpc="http://schemas.microsoft.com/office/word/2010/wordprocessingCanvas" xmlns:cx="http://schemas.microsoft.com/office/drawing/2014/chartex" xmlns:cx1="http://schemas.microsoft.com/office/drawing/2015/9/8/chartex" xmlns:cx2="http://schemas.microsoft.com/office/drawing/2015/10/21/chartex" xmlns:cx3="http://schemas.microsoft.com/office/drawing/2016/5/9/chartex" xmlns:cx4="http://schemas.microsoft.com/office/drawing/2016/5/10/chartex" xmlns:cx5="http://schemas.microsoft.com/office/drawing/2016/5/11/chartex" xmlns:cx6="http://schemas.microsoft.com/office/drawing/2016/5/12/chartex" xmlns:cx7="http://schemas.microsoft.com/office/drawing/2016/5/13/chartex" xmlns:cx8="http://schemas.microsoft.com/office/drawing/2016/5/14/chartex" xmlns:mc="http://schemas.openxmlformats.org/markup-compatibility/2006" xmlns:aink="http://schemas.microsoft.com/office/drawing/2016/ink" xmlns:am3d="http://schemas.microsoft.com/office/drawing/2017/model3d" xmlns:o="urn:schemas-microsoft-com:office:office" xmlns:v="urn:schemas-microsoft-com:vml" xmlns:wp14="http://schemas.microsoft.com/office/word/2010/wordprocessingDrawing" xmlns:w10="urn:schemas-microsoft-com:office:word" xmlns:w="http://schemas.openxmlformats.org/wordprocessingml/2006/main" xmlns:w14="http://schemas.microsoft.com/office/word/2010/wordml" xmlns:w15="http://schemas.microsoft.com/office/word/2012/wordml" xmlns:w16cid="http://schemas.microsoft.com/office/word/2016/wordml/cid" xmlns:w16se="http://schemas.microsoft.com/office/word/2015/wordml/symex" xmlns:wpg="http://schemas.microsoft.com/office/word/2010/wordprocessingGroup" xmlns:wpi="http://schemas.microsoft.com/office/word/2010/wordprocessingInk" xmlns:wps="http://schemas.microsoft.com/office/word/2010/wordprocessingShape" xmlns:a14="http://schemas.microsoft.com/office/drawing/2010/main" val="0"/>
                                   </a:ext>
                                 </a:extLst>
                               </a:blip>
@@ -14192,6 +14294,7 @@
       <w:spacing w:after="0" w:line="240" w:lineRule="auto"/>
     </w:pPr>
     <w:tblPr>
+      <w:tblInd w:w="0" w:type="dxa"/>
       <w:tblBorders>
         <w:top w:val="single" w:sz="4" w:space="0" w:color="auto"/>
         <w:left w:val="single" w:sz="4" w:space="0" w:color="auto"/>
@@ -14509,7 +14612,7 @@
 </file>
 
 <file path=customXml/itemProps1.xml><?xml version="1.0" encoding="utf-8"?>
-<ds:datastoreItem xmlns:ds="http://schemas.openxmlformats.org/officeDocument/2006/customXml" ds:itemID="{FAADE653-21C4-4265-AD3E-B9950CD97973}">
+<ds:datastoreItem xmlns:ds="http://schemas.openxmlformats.org/officeDocument/2006/customXml" ds:itemID="{29405062-7B61-40BA-9039-1D1DE217B2C2}">
   <ds:schemaRefs>
     <ds:schemaRef ds:uri="http://schemas.openxmlformats.org/officeDocument/2006/bibliography"/>
   </ds:schemaRefs>

</xml_diff>